<commit_message>
mulai bab uji coba, bab s2s selesai kurang tracing
</commit_message>
<xml_diff>
--- a/11. Bab IV - Sequence To Set Network.docx
+++ b/11. Bab IV - Sequence To Set Network.docx
@@ -10,13 +10,19 @@
         <w:t xml:space="preserve">BAB </w:t>
       </w:r>
       <w:r>
+        <w:rPr>
+          <w:lang w:val="en-US"/>
+        </w:rPr>
+        <w:t>I</w:t>
+      </w:r>
+      <w:r>
         <w:t>V</w:t>
       </w:r>
     </w:p>
     <w:p>
       <w:pPr>
         <w:pStyle w:val="Heading1"/>
-        <w:ind w:left="-709" w:hanging="851"/>
+        <w:ind w:left="-709" w:hanging="567"/>
         <w:jc w:val="center"/>
       </w:pPr>
       <w:r>
@@ -10271,21 +10277,7 @@
         <w:rPr>
           <w:lang w:val="en-US"/>
         </w:rPr>
-        <w:t xml:space="preserve"> untuk weight matriks gate inp</w:t>
-      </w:r>
-      <w:proofErr w:type="spellStart"/>
-      <w:r>
-        <w:rPr>
-          <w:lang w:val="en-US"/>
-        </w:rPr>
-        <w:t>ut</w:t>
-      </w:r>
-      <w:proofErr w:type="spellEnd"/>
-      <w:r>
-        <w:rPr>
-          <w:lang w:val="en-US"/>
-        </w:rPr>
-        <w:t xml:space="preserve">-output. </w:t>
+        <w:t xml:space="preserve"> untuk weight matriks gate input-output. </w:t>
       </w:r>
     </w:p>
     <w:p>
@@ -14560,7 +14552,35 @@
         <w:rPr>
           <w:lang w:val="en-US"/>
         </w:rPr>
-        <w:t xml:space="preserve"> adalah hidden state pada posisi ke </w:t>
+        <w:t xml:space="preserve"> adalah hidden state pada </w:t>
+      </w:r>
+      <w:proofErr w:type="spellStart"/>
+      <w:r>
+        <w:rPr>
+          <w:lang w:val="en-US"/>
+        </w:rPr>
+        <w:t>posisi</w:t>
+      </w:r>
+      <w:proofErr w:type="spellEnd"/>
+      <w:r>
+        <w:rPr>
+          <w:lang w:val="en-US"/>
+        </w:rPr>
+        <w:t xml:space="preserve"> </w:t>
+      </w:r>
+      <w:proofErr w:type="spellStart"/>
+      <w:r>
+        <w:rPr>
+          <w:lang w:val="en-US"/>
+        </w:rPr>
+        <w:t>ke</w:t>
+      </w:r>
+      <w:proofErr w:type="spellEnd"/>
+      <w:r>
+        <w:rPr>
+          <w:lang w:val="en-US"/>
+        </w:rPr>
+        <w:t xml:space="preserve"> </w:t>
       </w:r>
       <w:proofErr w:type="spellStart"/>
       <w:r>
@@ -23641,7 +23661,35 @@
         <w:rPr>
           <w:lang w:val="en-US"/>
         </w:rPr>
-        <w:t xml:space="preserve">). Dan nilai key dan value sama dengan </w:t>
+        <w:t xml:space="preserve">). Dan nilai key dan value </w:t>
+      </w:r>
+      <w:proofErr w:type="spellStart"/>
+      <w:r>
+        <w:rPr>
+          <w:lang w:val="en-US"/>
+        </w:rPr>
+        <w:t>sama</w:t>
+      </w:r>
+      <w:proofErr w:type="spellEnd"/>
+      <w:r>
+        <w:rPr>
+          <w:lang w:val="en-US"/>
+        </w:rPr>
+        <w:t xml:space="preserve"> </w:t>
+      </w:r>
+      <w:proofErr w:type="spellStart"/>
+      <w:r>
+        <w:rPr>
+          <w:lang w:val="en-US"/>
+        </w:rPr>
+        <w:t>dengan</w:t>
+      </w:r>
+      <w:proofErr w:type="spellEnd"/>
+      <w:r>
+        <w:rPr>
+          <w:lang w:val="en-US"/>
+        </w:rPr>
+        <w:t xml:space="preserve"> </w:t>
       </w:r>
       <w:proofErr w:type="spellStart"/>
       <w:r>
@@ -29417,34 +29465,7 @@
           <w:rPr>
             <w:rFonts w:ascii="Cambria Math" w:hAnsi="Cambria Math"/>
           </w:rPr>
-          <m:t>ar</m:t>
-        </m:r>
-        <m:r>
-          <m:rPr>
-            <m:sty m:val="p"/>
-          </m:rPr>
-          <w:rPr>
-            <w:rFonts w:ascii="Cambria Math" w:hAnsi="Cambria Math"/>
-          </w:rPr>
-          <m:t>g</m:t>
-        </m:r>
-        <m:r>
-          <m:rPr>
-            <m:sty m:val="p"/>
-          </m:rPr>
-          <w:rPr>
-            <w:rFonts w:ascii="Cambria Math" w:hAnsi="Cambria Math"/>
-          </w:rPr>
-          <m:t>min</m:t>
-        </m:r>
-        <m:r>
-          <m:rPr>
-            <m:sty m:val="p"/>
-          </m:rPr>
-          <w:rPr>
-            <w:rFonts w:ascii="Cambria Math" w:hAnsi="Cambria Math"/>
-          </w:rPr>
-          <m:t xml:space="preserve"> </m:t>
+          <m:t xml:space="preserve">argmin </m:t>
         </m:r>
         <m:nary>
           <m:naryPr>
@@ -29492,6 +29513,9 @@
               </m:sSubPr>
               <m:e>
                 <m:r>
+                  <m:rPr>
+                    <m:sty m:val="p"/>
+                  </m:rPr>
                   <w:rPr>
                     <w:rFonts w:ascii="Cambria Math" w:hAnsi="Cambria Math"/>
                   </w:rPr>
@@ -29500,10 +29524,18 @@
               </m:e>
               <m:sub>
                 <m:r>
+                  <m:rPr>
+                    <m:sty m:val="p"/>
+                  </m:rPr>
                   <w:rPr>
                     <w:rFonts w:ascii="Cambria Math" w:hAnsi="Cambria Math"/>
                   </w:rPr>
                   <w:softHyphen/>
+                </m:r>
+                <m:r>
+                  <w:rPr>
+                    <w:rFonts w:ascii="Cambria Math" w:hAnsi="Cambria Math"/>
+                  </w:rPr>
                   <m:t>match</m:t>
                 </m:r>
               </m:sub>
@@ -29726,6 +29758,9 @@
           </m:sSubPr>
           <m:e>
             <m:r>
+              <m:rPr>
+                <m:sty m:val="p"/>
+              </m:rPr>
               <w:rPr>
                 <w:rFonts w:ascii="Cambria Math" w:hAnsi="Cambria Math"/>
               </w:rPr>
@@ -29734,10 +29769,18 @@
           </m:e>
           <m:sub>
             <m:r>
+              <m:rPr>
+                <m:sty m:val="p"/>
+              </m:rPr>
               <w:rPr>
                 <w:rFonts w:ascii="Cambria Math" w:hAnsi="Cambria Math"/>
               </w:rPr>
               <w:softHyphen/>
+            </m:r>
+            <m:r>
+              <w:rPr>
+                <w:rFonts w:ascii="Cambria Math" w:hAnsi="Cambria Math"/>
+              </w:rPr>
               <m:t>m</m:t>
             </m:r>
           </m:sub>
@@ -29873,13 +29916,7 @@
           <w:rPr>
             <w:rFonts w:ascii="Cambria Math" w:hAnsi="Cambria Math"/>
           </w:rPr>
-          <m:t>=</m:t>
-        </m:r>
-        <m:r>
-          <w:rPr>
-            <w:rFonts w:ascii="Cambria Math" w:hAnsi="Cambria Math"/>
-          </w:rPr>
-          <m:t>-</m:t>
+          <m:t>=-</m:t>
         </m:r>
         <m:sSub>
           <m:sSubPr>
@@ -30433,6 +30470,9 @@
           </m:sSubPr>
           <m:e>
             <m:r>
+              <m:rPr>
+                <m:sty m:val="p"/>
+              </m:rPr>
               <w:rPr>
                 <w:rFonts w:ascii="Cambria Math" w:hAnsi="Cambria Math"/>
               </w:rPr>
@@ -30441,6 +30481,9 @@
           </m:e>
           <m:sub>
             <m:r>
+              <m:rPr>
+                <m:sty m:val="p"/>
+              </m:rPr>
               <w:rPr>
                 <w:rFonts w:ascii="Cambria Math" w:hAnsi="Cambria Math"/>
               </w:rPr>
@@ -30463,13 +30506,7 @@
               <w:rPr>
                 <w:rFonts w:ascii="Cambria Math" w:hAnsi="Cambria Math"/>
               </w:rPr>
-              <m:t>y</m:t>
-            </m:r>
-            <m:r>
-              <w:rPr>
-                <w:rFonts w:ascii="Cambria Math" w:hAnsi="Cambria Math"/>
-              </w:rPr>
-              <m:t>,</m:t>
+              <m:t>y,</m:t>
             </m:r>
             <m:acc>
               <m:accPr>
@@ -30799,16 +30836,7 @@
                               <w:rPr>
                                 <w:rFonts w:ascii="Cambria Math" w:hAnsi="Cambria Math"/>
                               </w:rPr>
-                              <m:t>log</m:t>
-                            </m:r>
-                            <m:r>
-                              <m:rPr>
-                                <m:sty m:val="p"/>
-                              </m:rPr>
-                              <w:rPr>
-                                <w:rFonts w:ascii="Cambria Math" w:hAnsi="Cambria Math"/>
-                              </w:rPr>
-                              <m:t xml:space="preserve"> </m:t>
+                              <m:t xml:space="preserve">log </m:t>
                             </m:r>
                             <m:r>
                               <w:rPr>
@@ -31810,13 +31838,7 @@
         <w:rPr>
           <w:lang w:val="en-US"/>
         </w:rPr>
-        <w:t>library</w:t>
-      </w:r>
-      <w:r>
-        <w:rPr>
-          <w:lang w:val="en-US"/>
-        </w:rPr>
-        <w:t xml:space="preserve"> </w:t>
+        <w:t xml:space="preserve">library </w:t>
       </w:r>
       <w:r>
         <w:rPr>
@@ -33178,13 +33200,7 @@
         <w:rPr>
           <w:lang w:val="en-US"/>
         </w:rPr>
-        <w:t xml:space="preserve"> </w:t>
-      </w:r>
-      <w:r>
-        <w:rPr>
-          <w:lang w:val="en-US"/>
-        </w:rPr>
-        <w:t>module</w:t>
+        <w:t xml:space="preserve"> module</w:t>
       </w:r>
       <w:r>
         <w:rPr>
@@ -34233,49 +34249,7 @@
         <w:rPr>
           <w:lang w:val="en-US"/>
         </w:rPr>
-        <w:t xml:space="preserve"> (</w:t>
-      </w:r>
-      <w:proofErr w:type="spellStart"/>
-      <w:r>
-        <w:rPr>
-          <w:lang w:val="en-US"/>
-        </w:rPr>
-        <w:t>membantu</w:t>
-      </w:r>
-      <w:proofErr w:type="spellEnd"/>
-      <w:r>
-        <w:rPr>
-          <w:lang w:val="en-US"/>
-        </w:rPr>
-        <w:t xml:space="preserve"> </w:t>
-      </w:r>
-      <w:proofErr w:type="spellStart"/>
-      <w:r>
-        <w:rPr>
-          <w:lang w:val="en-US"/>
-        </w:rPr>
-        <w:t>menyiapkan</w:t>
-      </w:r>
-      <w:proofErr w:type="spellEnd"/>
-      <w:r>
-        <w:rPr>
-          <w:lang w:val="en-US"/>
-        </w:rPr>
-        <w:t xml:space="preserve"> </w:t>
-      </w:r>
-      <w:proofErr w:type="spellStart"/>
-      <w:r>
-        <w:rPr>
-          <w:lang w:val="en-US"/>
-        </w:rPr>
-        <w:t>konfigurasi</w:t>
-      </w:r>
-      <w:proofErr w:type="spellEnd"/>
-      <w:r>
-        <w:rPr>
-          <w:lang w:val="en-US"/>
-        </w:rPr>
-        <w:t xml:space="preserve"> untuk model BERT), </w:t>
+        <w:t xml:space="preserve">, </w:t>
       </w:r>
       <w:proofErr w:type="spellStart"/>
       <w:r>
@@ -34289,35 +34263,7 @@
         <w:rPr>
           <w:lang w:val="en-US"/>
         </w:rPr>
-        <w:t xml:space="preserve"> (untuk </w:t>
-      </w:r>
-      <w:proofErr w:type="spellStart"/>
-      <w:r>
-        <w:rPr>
-          <w:lang w:val="en-US"/>
-        </w:rPr>
-        <w:t>baca</w:t>
-      </w:r>
-      <w:proofErr w:type="spellEnd"/>
-      <w:r>
-        <w:rPr>
-          <w:lang w:val="en-US"/>
-        </w:rPr>
-        <w:t xml:space="preserve"> dataset </w:t>
-      </w:r>
-      <w:proofErr w:type="spellStart"/>
-      <w:r>
-        <w:rPr>
-          <w:lang w:val="en-US"/>
-        </w:rPr>
-        <w:t>atau</w:t>
-      </w:r>
-      <w:proofErr w:type="spellEnd"/>
-      <w:r>
-        <w:rPr>
-          <w:lang w:val="en-US"/>
-        </w:rPr>
-        <w:t xml:space="preserve"> import model tokenizer). </w:t>
+        <w:t xml:space="preserve"> . </w:t>
       </w:r>
     </w:p>
     <w:p>
@@ -34352,7 +34298,7 @@
         <w:rPr>
           <w:lang w:val="en-US"/>
         </w:rPr>
-        <w:t xml:space="preserve"> Pro</w:t>
+        <w:t xml:space="preserve"> </w:t>
       </w:r>
     </w:p>
     <w:p>
@@ -34375,6 +34321,13 @@
         <w:t>Colab</w:t>
       </w:r>
       <w:proofErr w:type="spellEnd"/>
+      <w:r>
+        <w:rPr>
+          <w:rStyle w:val="FootnoteReference"/>
+          <w:lang w:val="en-US"/>
+        </w:rPr>
+        <w:footnoteReference w:id="24"/>
+      </w:r>
       <w:r>
         <w:rPr>
           <w:lang w:val="en-US"/>
@@ -37423,8 +37376,1743 @@
         </w:rPr>
         <w:t xml:space="preserve">, </w:t>
       </w:r>
+      <w:proofErr w:type="spellStart"/>
+      <w:r>
+        <w:rPr>
+          <w:lang w:val="en-US"/>
+        </w:rPr>
+        <w:t>adalah</w:t>
+      </w:r>
+      <w:proofErr w:type="spellEnd"/>
+      <w:r>
+        <w:rPr>
+          <w:lang w:val="en-US"/>
+        </w:rPr>
+        <w:t xml:space="preserve"> parameter </w:t>
+      </w:r>
+      <w:proofErr w:type="spellStart"/>
+      <w:r>
+        <w:rPr>
+          <w:lang w:val="en-US"/>
+        </w:rPr>
+        <w:t>freeze_transformer</w:t>
+      </w:r>
+      <w:proofErr w:type="spellEnd"/>
+      <w:r>
+        <w:rPr>
+          <w:lang w:val="en-US"/>
+        </w:rPr>
+        <w:t xml:space="preserve"> </w:t>
+      </w:r>
+      <w:proofErr w:type="spellStart"/>
+      <w:r>
+        <w:rPr>
+          <w:lang w:val="en-US"/>
+        </w:rPr>
+        <w:t>akan</w:t>
+      </w:r>
+      <w:proofErr w:type="spellEnd"/>
+      <w:r>
+        <w:rPr>
+          <w:lang w:val="en-US"/>
+        </w:rPr>
+        <w:t xml:space="preserve"> </w:t>
+      </w:r>
+      <w:proofErr w:type="spellStart"/>
+      <w:r>
+        <w:rPr>
+          <w:lang w:val="en-US"/>
+        </w:rPr>
+        <w:t>diberikan</w:t>
+      </w:r>
+      <w:proofErr w:type="spellEnd"/>
+      <w:r>
+        <w:rPr>
+          <w:lang w:val="en-US"/>
+        </w:rPr>
+        <w:t xml:space="preserve"> </w:t>
+      </w:r>
+      <w:proofErr w:type="spellStart"/>
+      <w:r>
+        <w:rPr>
+          <w:lang w:val="en-US"/>
+        </w:rPr>
+        <w:t>nilai</w:t>
+      </w:r>
+      <w:proofErr w:type="spellEnd"/>
+      <w:r>
+        <w:rPr>
+          <w:lang w:val="en-US"/>
+        </w:rPr>
+        <w:t xml:space="preserve"> True, alias </w:t>
+      </w:r>
+      <w:proofErr w:type="spellStart"/>
+      <w:r>
+        <w:rPr>
+          <w:lang w:val="en-US"/>
+        </w:rPr>
+        <w:t>tiap</w:t>
+      </w:r>
+      <w:proofErr w:type="spellEnd"/>
+      <w:r>
+        <w:rPr>
+          <w:lang w:val="en-US"/>
+        </w:rPr>
+        <w:t xml:space="preserve"> kali model </w:t>
+      </w:r>
+      <w:proofErr w:type="spellStart"/>
+      <w:r>
+        <w:rPr>
+          <w:lang w:val="en-US"/>
+        </w:rPr>
+        <w:t>melakukan</w:t>
+      </w:r>
+      <w:proofErr w:type="spellEnd"/>
+      <w:r>
+        <w:rPr>
+          <w:lang w:val="en-US"/>
+        </w:rPr>
+        <w:t xml:space="preserve"> training Transformers </w:t>
+      </w:r>
+      <w:proofErr w:type="spellStart"/>
+      <w:r>
+        <w:rPr>
+          <w:lang w:val="en-US"/>
+        </w:rPr>
+        <w:t>tidak</w:t>
+      </w:r>
+      <w:proofErr w:type="spellEnd"/>
+      <w:r>
+        <w:rPr>
+          <w:lang w:val="en-US"/>
+        </w:rPr>
+        <w:t xml:space="preserve"> </w:t>
+      </w:r>
+      <w:proofErr w:type="spellStart"/>
+      <w:r>
+        <w:rPr>
+          <w:lang w:val="en-US"/>
+        </w:rPr>
+        <w:t>akan</w:t>
+      </w:r>
+      <w:proofErr w:type="spellEnd"/>
+      <w:r>
+        <w:rPr>
+          <w:lang w:val="en-US"/>
+        </w:rPr>
+        <w:t xml:space="preserve"> </w:t>
+      </w:r>
+      <w:proofErr w:type="spellStart"/>
+      <w:r>
+        <w:rPr>
+          <w:lang w:val="en-US"/>
+        </w:rPr>
+        <w:t>melakukan</w:t>
+      </w:r>
+      <w:proofErr w:type="spellEnd"/>
+      <w:r>
+        <w:rPr>
+          <w:lang w:val="en-US"/>
+        </w:rPr>
+        <w:t xml:space="preserve"> training </w:t>
+      </w:r>
+      <w:proofErr w:type="spellStart"/>
+      <w:r>
+        <w:rPr>
+          <w:lang w:val="en-US"/>
+        </w:rPr>
+        <w:t>ulang</w:t>
+      </w:r>
+      <w:proofErr w:type="spellEnd"/>
+      <w:r>
+        <w:rPr>
+          <w:lang w:val="en-US"/>
+        </w:rPr>
+        <w:t xml:space="preserve">. </w:t>
+      </w:r>
+      <w:proofErr w:type="spellStart"/>
+      <w:r>
+        <w:rPr>
+          <w:lang w:val="en-US"/>
+        </w:rPr>
+        <w:t>Sehingga</w:t>
+      </w:r>
+      <w:proofErr w:type="spellEnd"/>
+      <w:r>
+        <w:rPr>
+          <w:lang w:val="en-US"/>
+        </w:rPr>
+        <w:t xml:space="preserve"> untuk weight yang </w:t>
+      </w:r>
+      <w:proofErr w:type="spellStart"/>
+      <w:r>
+        <w:rPr>
+          <w:lang w:val="en-US"/>
+        </w:rPr>
+        <w:t>digunakan</w:t>
+      </w:r>
+      <w:proofErr w:type="spellEnd"/>
+      <w:r>
+        <w:rPr>
+          <w:lang w:val="en-US"/>
+        </w:rPr>
+        <w:t xml:space="preserve"> </w:t>
+      </w:r>
+      <w:proofErr w:type="spellStart"/>
+      <w:r>
+        <w:rPr>
+          <w:lang w:val="en-US"/>
+        </w:rPr>
+        <w:t>adalah</w:t>
+      </w:r>
+      <w:proofErr w:type="spellEnd"/>
+      <w:r>
+        <w:rPr>
+          <w:lang w:val="en-US"/>
+        </w:rPr>
+        <w:t xml:space="preserve"> weight yang </w:t>
+      </w:r>
+      <w:proofErr w:type="spellStart"/>
+      <w:r>
+        <w:rPr>
+          <w:lang w:val="en-US"/>
+        </w:rPr>
+        <w:t>sudah</w:t>
+      </w:r>
+      <w:proofErr w:type="spellEnd"/>
+      <w:r>
+        <w:rPr>
+          <w:lang w:val="en-US"/>
+        </w:rPr>
+        <w:t xml:space="preserve"> </w:t>
+      </w:r>
+      <w:proofErr w:type="spellStart"/>
+      <w:r>
+        <w:rPr>
+          <w:lang w:val="en-US"/>
+        </w:rPr>
+        <w:t>pernah</w:t>
+      </w:r>
+      <w:proofErr w:type="spellEnd"/>
+      <w:r>
+        <w:rPr>
+          <w:lang w:val="en-US"/>
+        </w:rPr>
+        <w:t xml:space="preserve"> training </w:t>
+      </w:r>
+      <w:proofErr w:type="spellStart"/>
+      <w:r>
+        <w:rPr>
+          <w:lang w:val="en-US"/>
+        </w:rPr>
+        <w:t>sebelumnya</w:t>
+      </w:r>
+      <w:proofErr w:type="spellEnd"/>
+      <w:r>
+        <w:rPr>
+          <w:lang w:val="en-US"/>
+        </w:rPr>
+        <w:t xml:space="preserve"> </w:t>
+      </w:r>
+      <w:proofErr w:type="spellStart"/>
+      <w:r>
+        <w:rPr>
+          <w:lang w:val="en-US"/>
+        </w:rPr>
+        <w:t>dari</w:t>
+      </w:r>
+      <w:proofErr w:type="spellEnd"/>
+      <w:r>
+        <w:rPr>
+          <w:lang w:val="en-US"/>
+        </w:rPr>
+        <w:t xml:space="preserve"> Transformers.</w:t>
+      </w:r>
+      <w:r>
+        <w:rPr>
+          <w:lang w:val="en-US"/>
+        </w:rPr>
+        <w:t xml:space="preserve"> Hal </w:t>
+      </w:r>
+      <w:proofErr w:type="spellStart"/>
+      <w:r>
+        <w:rPr>
+          <w:lang w:val="en-US"/>
+        </w:rPr>
+        <w:t>ini</w:t>
+      </w:r>
+      <w:proofErr w:type="spellEnd"/>
+      <w:r>
+        <w:rPr>
+          <w:lang w:val="en-US"/>
+        </w:rPr>
+        <w:t xml:space="preserve"> </w:t>
+      </w:r>
+      <w:proofErr w:type="spellStart"/>
+      <w:r>
+        <w:rPr>
+          <w:lang w:val="en-US"/>
+        </w:rPr>
+        <w:t>dilakukan</w:t>
+      </w:r>
+      <w:proofErr w:type="spellEnd"/>
+      <w:r>
+        <w:rPr>
+          <w:lang w:val="en-US"/>
+        </w:rPr>
+        <w:t xml:space="preserve"> </w:t>
+      </w:r>
+      <w:proofErr w:type="spellStart"/>
+      <w:r>
+        <w:rPr>
+          <w:lang w:val="en-US"/>
+        </w:rPr>
+        <w:t>karena</w:t>
+      </w:r>
+      <w:proofErr w:type="spellEnd"/>
+      <w:r>
+        <w:rPr>
+          <w:lang w:val="en-US"/>
+        </w:rPr>
+        <w:t xml:space="preserve"> </w:t>
+      </w:r>
+      <w:proofErr w:type="spellStart"/>
+      <w:r>
+        <w:rPr>
+          <w:lang w:val="en-US"/>
+        </w:rPr>
+        <w:t>terbatasnya</w:t>
+      </w:r>
+      <w:proofErr w:type="spellEnd"/>
+      <w:r>
+        <w:rPr>
+          <w:lang w:val="en-US"/>
+        </w:rPr>
+        <w:t xml:space="preserve"> GPU yang </w:t>
+      </w:r>
+      <w:proofErr w:type="spellStart"/>
+      <w:r>
+        <w:rPr>
+          <w:lang w:val="en-US"/>
+        </w:rPr>
+        <w:t>ada</w:t>
+      </w:r>
+      <w:proofErr w:type="spellEnd"/>
+      <w:r>
+        <w:rPr>
+          <w:lang w:val="en-US"/>
+        </w:rPr>
+        <w:t xml:space="preserve"> untuk </w:t>
+      </w:r>
+      <w:proofErr w:type="spellStart"/>
+      <w:r>
+        <w:rPr>
+          <w:lang w:val="en-US"/>
+        </w:rPr>
+        <w:t>penelitian</w:t>
+      </w:r>
+      <w:proofErr w:type="spellEnd"/>
+      <w:r>
+        <w:rPr>
+          <w:lang w:val="en-US"/>
+        </w:rPr>
+        <w:t xml:space="preserve"> </w:t>
+      </w:r>
+      <w:proofErr w:type="spellStart"/>
+      <w:r>
+        <w:rPr>
+          <w:lang w:val="en-US"/>
+        </w:rPr>
+        <w:t>ini</w:t>
+      </w:r>
+      <w:proofErr w:type="spellEnd"/>
+      <w:r>
+        <w:rPr>
+          <w:lang w:val="en-US"/>
+        </w:rPr>
+        <w:t xml:space="preserve">. </w:t>
+      </w:r>
+      <w:r>
+        <w:rPr>
+          <w:lang w:val="en-US"/>
+        </w:rPr>
+        <w:t xml:space="preserve">Training model </w:t>
+      </w:r>
+      <w:proofErr w:type="spellStart"/>
+      <w:r>
+        <w:rPr>
+          <w:lang w:val="en-US"/>
+        </w:rPr>
+        <w:t>dilakukan</w:t>
+      </w:r>
+      <w:proofErr w:type="spellEnd"/>
+      <w:r>
+        <w:rPr>
+          <w:lang w:val="en-US"/>
+        </w:rPr>
+        <w:t xml:space="preserve"> di </w:t>
+      </w:r>
+      <w:proofErr w:type="spellStart"/>
+      <w:r>
+        <w:rPr>
+          <w:lang w:val="en-US"/>
+        </w:rPr>
+        <w:t>dua</w:t>
+      </w:r>
+      <w:proofErr w:type="spellEnd"/>
+      <w:r>
+        <w:rPr>
+          <w:lang w:val="en-US"/>
+        </w:rPr>
+        <w:t xml:space="preserve"> </w:t>
+      </w:r>
+      <w:proofErr w:type="spellStart"/>
+      <w:r>
+        <w:rPr>
+          <w:lang w:val="en-US"/>
+        </w:rPr>
+        <w:t>lingkungan</w:t>
+      </w:r>
+      <w:proofErr w:type="spellEnd"/>
+      <w:r>
+        <w:rPr>
+          <w:lang w:val="en-US"/>
+        </w:rPr>
+        <w:t xml:space="preserve"> (</w:t>
+      </w:r>
+      <w:r>
+        <w:rPr>
+          <w:i/>
+          <w:iCs/>
+          <w:lang w:val="en-US"/>
+        </w:rPr>
+        <w:t>environment</w:t>
+      </w:r>
+      <w:r>
+        <w:rPr>
+          <w:lang w:val="en-US"/>
+        </w:rPr>
+        <w:t xml:space="preserve">) yang </w:t>
+      </w:r>
+      <w:proofErr w:type="spellStart"/>
+      <w:r>
+        <w:rPr>
+          <w:lang w:val="en-US"/>
+        </w:rPr>
+        <w:t>berbeda</w:t>
+      </w:r>
+      <w:proofErr w:type="spellEnd"/>
+      <w:r>
+        <w:rPr>
+          <w:lang w:val="en-US"/>
+        </w:rPr>
+        <w:t xml:space="preserve">. Yang </w:t>
+      </w:r>
+      <w:proofErr w:type="spellStart"/>
+      <w:r>
+        <w:rPr>
+          <w:lang w:val="en-US"/>
+        </w:rPr>
+        <w:t>pertama</w:t>
+      </w:r>
+      <w:proofErr w:type="spellEnd"/>
+      <w:r>
+        <w:rPr>
+          <w:lang w:val="en-US"/>
+        </w:rPr>
+        <w:t xml:space="preserve"> </w:t>
+      </w:r>
+      <w:proofErr w:type="spellStart"/>
+      <w:r>
+        <w:rPr>
+          <w:lang w:val="en-US"/>
+        </w:rPr>
+        <w:t>berada</w:t>
+      </w:r>
+      <w:proofErr w:type="spellEnd"/>
+      <w:r>
+        <w:rPr>
+          <w:lang w:val="en-US"/>
+        </w:rPr>
+        <w:t xml:space="preserve"> di Google </w:t>
+      </w:r>
+      <w:proofErr w:type="spellStart"/>
+      <w:r>
+        <w:rPr>
+          <w:lang w:val="en-US"/>
+        </w:rPr>
+        <w:t>Colab</w:t>
+      </w:r>
+      <w:proofErr w:type="spellEnd"/>
+      <w:r>
+        <w:rPr>
+          <w:lang w:val="en-US"/>
+        </w:rPr>
+        <w:t xml:space="preserve"> </w:t>
+      </w:r>
+      <w:proofErr w:type="spellStart"/>
+      <w:r>
+        <w:rPr>
+          <w:lang w:val="en-US"/>
+        </w:rPr>
+        <w:t>dengan</w:t>
+      </w:r>
+      <w:proofErr w:type="spellEnd"/>
+      <w:r>
+        <w:rPr>
+          <w:lang w:val="en-US"/>
+        </w:rPr>
+        <w:t xml:space="preserve"> GPU 16GB dan </w:t>
+      </w:r>
+      <w:proofErr w:type="spellStart"/>
+      <w:r>
+        <w:rPr>
+          <w:lang w:val="en-US"/>
+        </w:rPr>
+        <w:t>lainnya</w:t>
+      </w:r>
+      <w:proofErr w:type="spellEnd"/>
+      <w:r>
+        <w:rPr>
+          <w:lang w:val="en-US"/>
+        </w:rPr>
+        <w:t xml:space="preserve"> </w:t>
+      </w:r>
+      <w:proofErr w:type="spellStart"/>
+      <w:r>
+        <w:rPr>
+          <w:lang w:val="en-US"/>
+        </w:rPr>
+        <w:t>berada</w:t>
+      </w:r>
+      <w:proofErr w:type="spellEnd"/>
+      <w:r>
+        <w:rPr>
+          <w:lang w:val="en-US"/>
+        </w:rPr>
+        <w:t xml:space="preserve"> di OS Linux </w:t>
+      </w:r>
+      <w:proofErr w:type="spellStart"/>
+      <w:r>
+        <w:rPr>
+          <w:lang w:val="en-US"/>
+        </w:rPr>
+        <w:t>dengan</w:t>
+      </w:r>
+      <w:proofErr w:type="spellEnd"/>
+      <w:r>
+        <w:rPr>
+          <w:lang w:val="en-US"/>
+        </w:rPr>
+        <w:t xml:space="preserve"> GPU </w:t>
+      </w:r>
+      <w:r>
+        <w:rPr>
+          <w:lang w:val="en-US"/>
+        </w:rPr>
+        <w:t>GeForce RTX 3070</w:t>
+      </w:r>
+      <w:r>
+        <w:rPr>
+          <w:lang w:val="en-US"/>
+        </w:rPr>
+        <w:t xml:space="preserve"> </w:t>
+      </w:r>
+      <w:proofErr w:type="spellStart"/>
+      <w:r>
+        <w:rPr>
+          <w:lang w:val="en-US"/>
+        </w:rPr>
+        <w:t>dengan</w:t>
+      </w:r>
+      <w:proofErr w:type="spellEnd"/>
+      <w:r>
+        <w:rPr>
+          <w:lang w:val="en-US"/>
+        </w:rPr>
+        <w:t xml:space="preserve"> 8GB. </w:t>
+      </w:r>
     </w:p>
-    <w:p/>
+    <w:p>
+      <w:pPr>
+        <w:rPr>
+          <w:lang w:val="en-US"/>
+        </w:rPr>
+      </w:pPr>
+      <w:r>
+        <w:rPr>
+          <w:lang w:val="en-US"/>
+        </w:rPr>
+        <w:t xml:space="preserve">Untuk </w:t>
+      </w:r>
+      <w:proofErr w:type="spellStart"/>
+      <w:r>
+        <w:rPr>
+          <w:lang w:val="en-US"/>
+        </w:rPr>
+        <w:t>menyesuaikan</w:t>
+      </w:r>
+      <w:proofErr w:type="spellEnd"/>
+      <w:r>
+        <w:rPr>
+          <w:lang w:val="en-US"/>
+        </w:rPr>
+        <w:t xml:space="preserve"> </w:t>
+      </w:r>
+      <w:proofErr w:type="spellStart"/>
+      <w:r>
+        <w:rPr>
+          <w:lang w:val="en-US"/>
+        </w:rPr>
+        <w:t>dengan</w:t>
+      </w:r>
+      <w:proofErr w:type="spellEnd"/>
+      <w:r>
+        <w:rPr>
+          <w:lang w:val="en-US"/>
+        </w:rPr>
+        <w:t xml:space="preserve"> </w:t>
+      </w:r>
+      <w:proofErr w:type="spellStart"/>
+      <w:r>
+        <w:rPr>
+          <w:lang w:val="en-US"/>
+        </w:rPr>
+        <w:t>bahasa</w:t>
+      </w:r>
+      <w:proofErr w:type="spellEnd"/>
+      <w:r>
+        <w:rPr>
+          <w:lang w:val="en-US"/>
+        </w:rPr>
+        <w:t xml:space="preserve"> dan dataset yang </w:t>
+      </w:r>
+      <w:proofErr w:type="spellStart"/>
+      <w:r>
+        <w:rPr>
+          <w:lang w:val="en-US"/>
+        </w:rPr>
+        <w:t>ditujukan</w:t>
+      </w:r>
+      <w:proofErr w:type="spellEnd"/>
+      <w:r>
+        <w:rPr>
+          <w:lang w:val="en-US"/>
+        </w:rPr>
+        <w:t xml:space="preserve">, </w:t>
+      </w:r>
+      <w:r>
+        <w:rPr>
+          <w:lang w:val="en-US"/>
+        </w:rPr>
+        <w:t>Sequence To Set Network</w:t>
+      </w:r>
+      <w:r>
+        <w:rPr>
+          <w:lang w:val="en-US"/>
+        </w:rPr>
+        <w:t xml:space="preserve"> </w:t>
+      </w:r>
+      <w:proofErr w:type="spellStart"/>
+      <w:r>
+        <w:rPr>
+          <w:lang w:val="en-US"/>
+        </w:rPr>
+        <w:t>dalam</w:t>
+      </w:r>
+      <w:proofErr w:type="spellEnd"/>
+      <w:r>
+        <w:rPr>
+          <w:lang w:val="en-US"/>
+        </w:rPr>
+        <w:t xml:space="preserve"> </w:t>
+      </w:r>
+      <w:proofErr w:type="spellStart"/>
+      <w:r>
+        <w:rPr>
+          <w:lang w:val="en-US"/>
+        </w:rPr>
+        <w:t>bahasa</w:t>
+      </w:r>
+      <w:proofErr w:type="spellEnd"/>
+      <w:r>
+        <w:rPr>
+          <w:lang w:val="en-US"/>
+        </w:rPr>
+        <w:t xml:space="preserve"> Indonesia </w:t>
+      </w:r>
+      <w:proofErr w:type="spellStart"/>
+      <w:r>
+        <w:rPr>
+          <w:lang w:val="en-US"/>
+        </w:rPr>
+        <w:t>akan</w:t>
+      </w:r>
+      <w:proofErr w:type="spellEnd"/>
+      <w:r>
+        <w:rPr>
+          <w:lang w:val="en-US"/>
+        </w:rPr>
+        <w:t xml:space="preserve"> </w:t>
+      </w:r>
+      <w:proofErr w:type="spellStart"/>
+      <w:r>
+        <w:rPr>
+          <w:lang w:val="en-US"/>
+        </w:rPr>
+        <w:t>menggantikan</w:t>
+      </w:r>
+      <w:proofErr w:type="spellEnd"/>
+      <w:r>
+        <w:rPr>
+          <w:lang w:val="en-US"/>
+        </w:rPr>
+        <w:t xml:space="preserve"> pretrained model untuk word embedding. </w:t>
+      </w:r>
+      <w:r>
+        <w:rPr>
+          <w:lang w:val="en-US"/>
+        </w:rPr>
+        <w:t xml:space="preserve">Yang </w:t>
+      </w:r>
+      <w:proofErr w:type="spellStart"/>
+      <w:r>
+        <w:rPr>
+          <w:lang w:val="en-US"/>
+        </w:rPr>
+        <w:t>pertama</w:t>
+      </w:r>
+      <w:proofErr w:type="spellEnd"/>
+      <w:r>
+        <w:rPr>
+          <w:lang w:val="en-US"/>
+        </w:rPr>
+        <w:t xml:space="preserve"> </w:t>
+      </w:r>
+      <w:proofErr w:type="spellStart"/>
+      <w:r>
+        <w:rPr>
+          <w:lang w:val="en-US"/>
+        </w:rPr>
+        <w:t>adalah</w:t>
+      </w:r>
+      <w:proofErr w:type="spellEnd"/>
+      <w:r>
+        <w:rPr>
+          <w:lang w:val="en-US"/>
+        </w:rPr>
+        <w:t xml:space="preserve"> </w:t>
+      </w:r>
+      <w:proofErr w:type="spellStart"/>
+      <w:r>
+        <w:rPr>
+          <w:lang w:val="en-US"/>
+        </w:rPr>
+        <w:t>dari</w:t>
+      </w:r>
+      <w:proofErr w:type="spellEnd"/>
+      <w:r>
+        <w:rPr>
+          <w:lang w:val="en-US"/>
+        </w:rPr>
+        <w:t xml:space="preserve"> BERT </w:t>
+      </w:r>
+      <w:proofErr w:type="spellStart"/>
+      <w:r>
+        <w:rPr>
+          <w:lang w:val="en-US"/>
+        </w:rPr>
+        <w:t>menjadi</w:t>
+      </w:r>
+      <w:proofErr w:type="spellEnd"/>
+      <w:r>
+        <w:rPr>
+          <w:lang w:val="en-US"/>
+        </w:rPr>
+        <w:t xml:space="preserve"> </w:t>
+      </w:r>
+      <w:proofErr w:type="spellStart"/>
+      <w:r>
+        <w:rPr>
+          <w:lang w:val="en-US"/>
+        </w:rPr>
+        <w:t>IndoBERT</w:t>
+      </w:r>
+      <w:proofErr w:type="spellEnd"/>
+      <w:r>
+        <w:rPr>
+          <w:lang w:val="en-US"/>
+        </w:rPr>
+        <w:t xml:space="preserve"> </w:t>
+      </w:r>
+      <w:r>
+        <w:rPr>
+          <w:lang w:val="en-US"/>
+        </w:rPr>
+        <w:t>(</w:t>
+      </w:r>
+      <w:proofErr w:type="spellStart"/>
+      <w:r>
+        <w:rPr>
+          <w:lang w:val="en-US"/>
+        </w:rPr>
+        <w:t>dikembangkan</w:t>
+      </w:r>
+      <w:proofErr w:type="spellEnd"/>
+      <w:r>
+        <w:rPr>
+          <w:lang w:val="en-US"/>
+        </w:rPr>
+        <w:t xml:space="preserve"> oleh </w:t>
+      </w:r>
+      <w:proofErr w:type="spellStart"/>
+      <w:r>
+        <w:rPr>
+          <w:lang w:val="en-US"/>
+        </w:rPr>
+        <w:t>IndoLEM</w:t>
+      </w:r>
+      <w:proofErr w:type="spellEnd"/>
+      <w:r>
+        <w:rPr>
+          <w:lang w:val="en-US"/>
+        </w:rPr>
+        <w:t>)</w:t>
+      </w:r>
+      <w:r>
+        <w:rPr>
+          <w:lang w:val="en-US"/>
+        </w:rPr>
+        <w:t xml:space="preserve">. Dan </w:t>
+      </w:r>
+      <w:proofErr w:type="spellStart"/>
+      <w:r>
+        <w:rPr>
+          <w:lang w:val="en-US"/>
+        </w:rPr>
+        <w:t>GLoVE</w:t>
+      </w:r>
+      <w:proofErr w:type="spellEnd"/>
+      <w:r>
+        <w:rPr>
+          <w:lang w:val="en-US"/>
+        </w:rPr>
+        <w:t xml:space="preserve"> </w:t>
+      </w:r>
+      <w:proofErr w:type="spellStart"/>
+      <w:r>
+        <w:rPr>
+          <w:lang w:val="en-US"/>
+        </w:rPr>
+        <w:t>akan</w:t>
+      </w:r>
+      <w:proofErr w:type="spellEnd"/>
+      <w:r>
+        <w:rPr>
+          <w:lang w:val="en-US"/>
+        </w:rPr>
+        <w:t xml:space="preserve"> </w:t>
+      </w:r>
+      <w:proofErr w:type="spellStart"/>
+      <w:r>
+        <w:rPr>
+          <w:lang w:val="en-US"/>
+        </w:rPr>
+        <w:t>digantikan</w:t>
+      </w:r>
+      <w:proofErr w:type="spellEnd"/>
+      <w:r>
+        <w:rPr>
+          <w:lang w:val="en-US"/>
+        </w:rPr>
+        <w:t xml:space="preserve"> </w:t>
+      </w:r>
+      <w:proofErr w:type="spellStart"/>
+      <w:r>
+        <w:rPr>
+          <w:lang w:val="en-US"/>
+        </w:rPr>
+        <w:t>dengan</w:t>
+      </w:r>
+      <w:proofErr w:type="spellEnd"/>
+      <w:r>
+        <w:rPr>
+          <w:lang w:val="en-US"/>
+        </w:rPr>
+        <w:t xml:space="preserve"> Word2Vec model yang </w:t>
+      </w:r>
+      <w:proofErr w:type="spellStart"/>
+      <w:r>
+        <w:rPr>
+          <w:lang w:val="en-US"/>
+        </w:rPr>
+        <w:t>disediakan</w:t>
+      </w:r>
+      <w:proofErr w:type="spellEnd"/>
+      <w:r>
+        <w:rPr>
+          <w:lang w:val="en-US"/>
+        </w:rPr>
+        <w:t xml:space="preserve"> </w:t>
+      </w:r>
+      <w:proofErr w:type="spellStart"/>
+      <w:r>
+        <w:rPr>
+          <w:lang w:val="en-US"/>
+        </w:rPr>
+        <w:t>dari</w:t>
+      </w:r>
+      <w:proofErr w:type="spellEnd"/>
+      <w:r>
+        <w:rPr>
+          <w:lang w:val="en-US"/>
+        </w:rPr>
+        <w:t xml:space="preserve"> </w:t>
+      </w:r>
+      <w:proofErr w:type="spellStart"/>
+      <w:r>
+        <w:rPr>
+          <w:lang w:val="en-US"/>
+        </w:rPr>
+        <w:t>bapak</w:t>
+      </w:r>
+      <w:proofErr w:type="spellEnd"/>
+      <w:r>
+        <w:rPr>
+          <w:lang w:val="en-US"/>
+        </w:rPr>
+        <w:t xml:space="preserve"> Dr. Ir. Joan Santoso, </w:t>
+      </w:r>
+      <w:proofErr w:type="spellStart"/>
+      <w:r>
+        <w:rPr>
+          <w:lang w:val="en-US"/>
+        </w:rPr>
+        <w:t>S.Kom</w:t>
+      </w:r>
+      <w:proofErr w:type="spellEnd"/>
+      <w:r>
+        <w:rPr>
+          <w:lang w:val="en-US"/>
+        </w:rPr>
+        <w:t xml:space="preserve">, </w:t>
+      </w:r>
+      <w:proofErr w:type="spellStart"/>
+      <w:r>
+        <w:rPr>
+          <w:lang w:val="en-US"/>
+        </w:rPr>
+        <w:t>M.Kom</w:t>
+      </w:r>
+      <w:proofErr w:type="spellEnd"/>
+      <w:r>
+        <w:rPr>
+          <w:lang w:val="en-US"/>
+        </w:rPr>
+        <w:t xml:space="preserve">. </w:t>
+      </w:r>
+    </w:p>
+    <w:p>
+      <w:r>
+        <w:rPr>
+          <w:lang w:val="en-US"/>
+        </w:rPr>
+        <w:t xml:space="preserve">Karena </w:t>
+      </w:r>
+      <w:proofErr w:type="spellStart"/>
+      <w:r>
+        <w:rPr>
+          <w:lang w:val="en-US"/>
+        </w:rPr>
+        <w:t>berada</w:t>
+      </w:r>
+      <w:proofErr w:type="spellEnd"/>
+      <w:r>
+        <w:rPr>
+          <w:lang w:val="en-US"/>
+        </w:rPr>
+        <w:t xml:space="preserve"> di </w:t>
+      </w:r>
+      <w:proofErr w:type="spellStart"/>
+      <w:r>
+        <w:rPr>
+          <w:lang w:val="en-US"/>
+        </w:rPr>
+        <w:t>dua</w:t>
+      </w:r>
+      <w:proofErr w:type="spellEnd"/>
+      <w:r>
+        <w:rPr>
+          <w:lang w:val="en-US"/>
+        </w:rPr>
+        <w:t xml:space="preserve"> </w:t>
+      </w:r>
+      <w:proofErr w:type="spellStart"/>
+      <w:r>
+        <w:rPr>
+          <w:lang w:val="en-US"/>
+        </w:rPr>
+        <w:t>lingkungan</w:t>
+      </w:r>
+      <w:proofErr w:type="spellEnd"/>
+      <w:r>
+        <w:rPr>
+          <w:lang w:val="en-US"/>
+        </w:rPr>
+        <w:t xml:space="preserve"> yang </w:t>
+      </w:r>
+      <w:proofErr w:type="spellStart"/>
+      <w:r>
+        <w:rPr>
+          <w:lang w:val="en-US"/>
+        </w:rPr>
+        <w:t>berbeda</w:t>
+      </w:r>
+      <w:proofErr w:type="spellEnd"/>
+      <w:r>
+        <w:rPr>
+          <w:lang w:val="en-US"/>
+        </w:rPr>
+        <w:t xml:space="preserve">, </w:t>
+      </w:r>
+      <w:proofErr w:type="spellStart"/>
+      <w:r>
+        <w:rPr>
+          <w:lang w:val="en-US"/>
+        </w:rPr>
+        <w:t>ada</w:t>
+      </w:r>
+      <w:proofErr w:type="spellEnd"/>
+      <w:r>
+        <w:rPr>
+          <w:lang w:val="en-US"/>
+        </w:rPr>
+        <w:t xml:space="preserve"> </w:t>
+      </w:r>
+      <w:proofErr w:type="spellStart"/>
+      <w:r>
+        <w:rPr>
+          <w:lang w:val="en-US"/>
+        </w:rPr>
+        <w:t>beberapa</w:t>
+      </w:r>
+      <w:proofErr w:type="spellEnd"/>
+      <w:r>
+        <w:rPr>
+          <w:lang w:val="en-US"/>
+        </w:rPr>
+        <w:t xml:space="preserve"> </w:t>
+      </w:r>
+      <w:proofErr w:type="spellStart"/>
+      <w:r>
+        <w:rPr>
+          <w:lang w:val="en-US"/>
+        </w:rPr>
+        <w:t>modifikasi</w:t>
+      </w:r>
+      <w:proofErr w:type="spellEnd"/>
+      <w:r>
+        <w:rPr>
+          <w:lang w:val="en-US"/>
+        </w:rPr>
+        <w:t xml:space="preserve"> yang </w:t>
+      </w:r>
+      <w:proofErr w:type="spellStart"/>
+      <w:r>
+        <w:rPr>
+          <w:lang w:val="en-US"/>
+        </w:rPr>
+        <w:t>diberikan</w:t>
+      </w:r>
+      <w:proofErr w:type="spellEnd"/>
+      <w:r>
+        <w:rPr>
+          <w:lang w:val="en-US"/>
+        </w:rPr>
+        <w:t xml:space="preserve"> </w:t>
+      </w:r>
+      <w:proofErr w:type="spellStart"/>
+      <w:r>
+        <w:rPr>
+          <w:lang w:val="en-US"/>
+        </w:rPr>
+        <w:t>khusus</w:t>
+      </w:r>
+      <w:proofErr w:type="spellEnd"/>
+      <w:r>
+        <w:rPr>
+          <w:lang w:val="en-US"/>
+        </w:rPr>
+        <w:t xml:space="preserve"> </w:t>
+      </w:r>
+      <w:proofErr w:type="spellStart"/>
+      <w:r>
+        <w:rPr>
+          <w:lang w:val="en-US"/>
+        </w:rPr>
+        <w:t>untk</w:t>
+      </w:r>
+      <w:proofErr w:type="spellEnd"/>
+      <w:r>
+        <w:rPr>
+          <w:lang w:val="en-US"/>
+        </w:rPr>
+        <w:t xml:space="preserve"> </w:t>
+      </w:r>
+      <w:proofErr w:type="spellStart"/>
+      <w:r>
+        <w:rPr>
+          <w:lang w:val="en-US"/>
+        </w:rPr>
+        <w:t>tiap</w:t>
+      </w:r>
+      <w:proofErr w:type="spellEnd"/>
+      <w:r>
+        <w:rPr>
+          <w:lang w:val="en-US"/>
+        </w:rPr>
+        <w:t xml:space="preserve"> </w:t>
+      </w:r>
+      <w:proofErr w:type="spellStart"/>
+      <w:r>
+        <w:rPr>
+          <w:lang w:val="en-US"/>
+        </w:rPr>
+        <w:t>lingkungan</w:t>
+      </w:r>
+      <w:proofErr w:type="spellEnd"/>
+      <w:r>
+        <w:rPr>
+          <w:lang w:val="en-US"/>
+        </w:rPr>
+        <w:t xml:space="preserve">. </w:t>
+      </w:r>
+      <w:r>
+        <w:rPr>
+          <w:lang w:val="en-US"/>
+        </w:rPr>
+        <w:t xml:space="preserve">Program pada Google </w:t>
+      </w:r>
+      <w:proofErr w:type="spellStart"/>
+      <w:r>
+        <w:rPr>
+          <w:lang w:val="en-US"/>
+        </w:rPr>
+        <w:t>Colab</w:t>
+      </w:r>
+      <w:proofErr w:type="spellEnd"/>
+      <w:r>
+        <w:rPr>
+          <w:lang w:val="en-US"/>
+        </w:rPr>
+        <w:t xml:space="preserve"> </w:t>
+      </w:r>
+      <w:proofErr w:type="spellStart"/>
+      <w:r>
+        <w:rPr>
+          <w:lang w:val="en-US"/>
+        </w:rPr>
+        <w:t>akan</w:t>
+      </w:r>
+      <w:proofErr w:type="spellEnd"/>
+      <w:r>
+        <w:rPr>
+          <w:lang w:val="en-US"/>
+        </w:rPr>
+        <w:t xml:space="preserve"> memiliki </w:t>
+      </w:r>
+      <w:proofErr w:type="spellStart"/>
+      <w:r>
+        <w:rPr>
+          <w:lang w:val="en-US"/>
+        </w:rPr>
+        <w:t>fitur</w:t>
+      </w:r>
+      <w:proofErr w:type="spellEnd"/>
+      <w:r>
+        <w:rPr>
+          <w:lang w:val="en-US"/>
+        </w:rPr>
+        <w:t xml:space="preserve"> </w:t>
+      </w:r>
+      <w:r>
+        <w:rPr>
+          <w:i/>
+          <w:iCs/>
+          <w:lang w:val="en-US"/>
+        </w:rPr>
+        <w:t>checkpoint</w:t>
+      </w:r>
+      <w:r>
+        <w:rPr>
+          <w:lang w:val="en-US"/>
+        </w:rPr>
+        <w:t xml:space="preserve"> untuk </w:t>
+      </w:r>
+      <w:proofErr w:type="spellStart"/>
+      <w:r>
+        <w:rPr>
+          <w:lang w:val="en-US"/>
+        </w:rPr>
+        <w:t>tiap</w:t>
+      </w:r>
+      <w:proofErr w:type="spellEnd"/>
+      <w:r>
+        <w:rPr>
+          <w:lang w:val="en-US"/>
+        </w:rPr>
+        <w:t xml:space="preserve"> epoch yang </w:t>
+      </w:r>
+      <w:proofErr w:type="spellStart"/>
+      <w:r>
+        <w:rPr>
+          <w:lang w:val="en-US"/>
+        </w:rPr>
+        <w:t>dijalankan</w:t>
+      </w:r>
+      <w:proofErr w:type="spellEnd"/>
+      <w:r>
+        <w:rPr>
+          <w:lang w:val="en-US"/>
+        </w:rPr>
+        <w:t xml:space="preserve">. Fitur </w:t>
+      </w:r>
+      <w:proofErr w:type="spellStart"/>
+      <w:r>
+        <w:rPr>
+          <w:lang w:val="en-US"/>
+        </w:rPr>
+        <w:t>ini</w:t>
+      </w:r>
+      <w:proofErr w:type="spellEnd"/>
+      <w:r>
+        <w:rPr>
+          <w:lang w:val="en-US"/>
+        </w:rPr>
+        <w:t xml:space="preserve"> </w:t>
+      </w:r>
+      <w:proofErr w:type="spellStart"/>
+      <w:r>
+        <w:rPr>
+          <w:lang w:val="en-US"/>
+        </w:rPr>
+        <w:t>disediakan</w:t>
+      </w:r>
+      <w:proofErr w:type="spellEnd"/>
+      <w:r>
+        <w:rPr>
+          <w:lang w:val="en-US"/>
+        </w:rPr>
+        <w:t xml:space="preserve"> </w:t>
+      </w:r>
+      <w:proofErr w:type="spellStart"/>
+      <w:r>
+        <w:rPr>
+          <w:lang w:val="en-US"/>
+        </w:rPr>
+        <w:t>karena</w:t>
+      </w:r>
+      <w:proofErr w:type="spellEnd"/>
+      <w:r>
+        <w:rPr>
+          <w:lang w:val="en-US"/>
+        </w:rPr>
+        <w:t xml:space="preserve"> </w:t>
+      </w:r>
+      <w:proofErr w:type="spellStart"/>
+      <w:r>
+        <w:rPr>
+          <w:lang w:val="en-US"/>
+        </w:rPr>
+        <w:t>durasi</w:t>
+      </w:r>
+      <w:proofErr w:type="spellEnd"/>
+      <w:r>
+        <w:rPr>
+          <w:lang w:val="en-US"/>
+        </w:rPr>
+        <w:t xml:space="preserve"> </w:t>
+      </w:r>
+      <w:r>
+        <w:rPr>
+          <w:i/>
+          <w:iCs/>
+          <w:lang w:val="en-US"/>
+        </w:rPr>
+        <w:t>runtime</w:t>
+      </w:r>
+      <w:r>
+        <w:rPr>
+          <w:lang w:val="en-US"/>
+        </w:rPr>
+        <w:t xml:space="preserve"> yang </w:t>
+      </w:r>
+      <w:proofErr w:type="spellStart"/>
+      <w:r>
+        <w:rPr>
+          <w:lang w:val="en-US"/>
+        </w:rPr>
+        <w:t>ambigu</w:t>
+      </w:r>
+      <w:proofErr w:type="spellEnd"/>
+      <w:r>
+        <w:rPr>
+          <w:lang w:val="en-US"/>
+        </w:rPr>
+        <w:t xml:space="preserve"> </w:t>
+      </w:r>
+      <w:proofErr w:type="spellStart"/>
+      <w:r>
+        <w:rPr>
+          <w:lang w:val="en-US"/>
+        </w:rPr>
+        <w:t>dari</w:t>
+      </w:r>
+      <w:proofErr w:type="spellEnd"/>
+      <w:r>
+        <w:rPr>
+          <w:lang w:val="en-US"/>
+        </w:rPr>
+        <w:t xml:space="preserve"> Goog</w:t>
+      </w:r>
+      <w:r>
+        <w:rPr>
+          <w:lang w:val="en-US"/>
+        </w:rPr>
+        <w:t>le</w:t>
+      </w:r>
+      <w:r>
+        <w:rPr>
+          <w:lang w:val="en-US"/>
+        </w:rPr>
+        <w:t xml:space="preserve"> </w:t>
+      </w:r>
+      <w:proofErr w:type="spellStart"/>
+      <w:r>
+        <w:rPr>
+          <w:lang w:val="en-US"/>
+        </w:rPr>
+        <w:t>Colab</w:t>
+      </w:r>
+      <w:proofErr w:type="spellEnd"/>
+      <w:r>
+        <w:rPr>
+          <w:lang w:val="en-US"/>
+        </w:rPr>
+        <w:t xml:space="preserve"> P</w:t>
+      </w:r>
+      <w:r>
+        <w:rPr>
+          <w:lang w:val="en-US"/>
+        </w:rPr>
+        <w:t>ro</w:t>
+      </w:r>
+      <w:r>
+        <w:rPr>
+          <w:lang w:val="en-US"/>
+        </w:rPr>
+        <w:t xml:space="preserve">. </w:t>
+      </w:r>
+      <w:r>
+        <w:rPr>
+          <w:lang w:val="en-US"/>
+        </w:rPr>
+        <w:t xml:space="preserve">Untuk yang </w:t>
+      </w:r>
+      <w:proofErr w:type="spellStart"/>
+      <w:r>
+        <w:rPr>
+          <w:lang w:val="en-US"/>
+        </w:rPr>
+        <w:t>berada</w:t>
+      </w:r>
+      <w:proofErr w:type="spellEnd"/>
+      <w:r>
+        <w:rPr>
+          <w:lang w:val="en-US"/>
+        </w:rPr>
+        <w:t xml:space="preserve"> di Linux </w:t>
+      </w:r>
+      <w:proofErr w:type="spellStart"/>
+      <w:r>
+        <w:rPr>
+          <w:lang w:val="en-US"/>
+        </w:rPr>
+        <w:t>tidak</w:t>
+      </w:r>
+      <w:proofErr w:type="spellEnd"/>
+      <w:r>
+        <w:rPr>
+          <w:lang w:val="en-US"/>
+        </w:rPr>
+        <w:t xml:space="preserve"> </w:t>
+      </w:r>
+      <w:proofErr w:type="spellStart"/>
+      <w:r>
+        <w:rPr>
+          <w:lang w:val="en-US"/>
+        </w:rPr>
+        <w:t>akan</w:t>
+      </w:r>
+      <w:proofErr w:type="spellEnd"/>
+      <w:r>
+        <w:rPr>
+          <w:lang w:val="en-US"/>
+        </w:rPr>
+        <w:t xml:space="preserve"> </w:t>
+      </w:r>
+      <w:proofErr w:type="spellStart"/>
+      <w:r>
+        <w:rPr>
+          <w:lang w:val="en-US"/>
+        </w:rPr>
+        <w:t>diberikan</w:t>
+      </w:r>
+      <w:proofErr w:type="spellEnd"/>
+      <w:r>
+        <w:rPr>
+          <w:lang w:val="en-US"/>
+        </w:rPr>
+        <w:t xml:space="preserve"> checkpoint, </w:t>
+      </w:r>
+      <w:proofErr w:type="spellStart"/>
+      <w:r>
+        <w:rPr>
+          <w:lang w:val="en-US"/>
+        </w:rPr>
+        <w:t>namun</w:t>
+      </w:r>
+      <w:proofErr w:type="spellEnd"/>
+      <w:r>
+        <w:rPr>
+          <w:lang w:val="en-US"/>
+        </w:rPr>
+        <w:t xml:space="preserve"> </w:t>
+      </w:r>
+      <w:proofErr w:type="spellStart"/>
+      <w:r>
+        <w:rPr>
+          <w:lang w:val="en-US"/>
+        </w:rPr>
+        <w:t>modifikasi</w:t>
+      </w:r>
+      <w:proofErr w:type="spellEnd"/>
+      <w:r>
+        <w:rPr>
+          <w:lang w:val="en-US"/>
+        </w:rPr>
+        <w:t xml:space="preserve"> yang </w:t>
+      </w:r>
+      <w:proofErr w:type="spellStart"/>
+      <w:r>
+        <w:rPr>
+          <w:lang w:val="en-US"/>
+        </w:rPr>
+        <w:t>diberikan</w:t>
+      </w:r>
+      <w:proofErr w:type="spellEnd"/>
+      <w:r>
+        <w:rPr>
+          <w:lang w:val="en-US"/>
+        </w:rPr>
+        <w:t xml:space="preserve"> (</w:t>
+      </w:r>
+      <w:proofErr w:type="spellStart"/>
+      <w:r>
+        <w:rPr>
+          <w:lang w:val="en-US"/>
+        </w:rPr>
+        <w:t>karena</w:t>
+      </w:r>
+      <w:proofErr w:type="spellEnd"/>
+      <w:r>
+        <w:rPr>
+          <w:lang w:val="en-US"/>
+        </w:rPr>
+        <w:t xml:space="preserve"> </w:t>
+      </w:r>
+      <w:proofErr w:type="spellStart"/>
+      <w:r>
+        <w:rPr>
+          <w:lang w:val="en-US"/>
+        </w:rPr>
+        <w:t>hanya</w:t>
+      </w:r>
+      <w:proofErr w:type="spellEnd"/>
+      <w:r>
+        <w:rPr>
+          <w:lang w:val="en-US"/>
+        </w:rPr>
+        <w:t xml:space="preserve"> 8GB) </w:t>
+      </w:r>
+      <w:proofErr w:type="spellStart"/>
+      <w:r>
+        <w:rPr>
+          <w:lang w:val="en-US"/>
+        </w:rPr>
+        <w:t>adalah</w:t>
+      </w:r>
+      <w:proofErr w:type="spellEnd"/>
+      <w:r>
+        <w:rPr>
+          <w:lang w:val="en-US"/>
+        </w:rPr>
+        <w:t xml:space="preserve"> </w:t>
+      </w:r>
+      <w:proofErr w:type="spellStart"/>
+      <w:r>
+        <w:rPr>
+          <w:lang w:val="en-US"/>
+        </w:rPr>
+        <w:t>ukuran</w:t>
+      </w:r>
+      <w:proofErr w:type="spellEnd"/>
+      <w:r>
+        <w:rPr>
+          <w:lang w:val="en-US"/>
+        </w:rPr>
+        <w:t xml:space="preserve"> hidden layer </w:t>
+      </w:r>
+      <w:proofErr w:type="spellStart"/>
+      <w:r>
+        <w:rPr>
+          <w:lang w:val="en-US"/>
+        </w:rPr>
+        <w:t>dari</w:t>
+      </w:r>
+      <w:proofErr w:type="spellEnd"/>
+      <w:r>
+        <w:rPr>
+          <w:lang w:val="en-US"/>
+        </w:rPr>
+        <w:t xml:space="preserve"> </w:t>
+      </w:r>
+      <w:proofErr w:type="spellStart"/>
+      <w:r>
+        <w:rPr>
+          <w:lang w:val="en-US"/>
+        </w:rPr>
+        <w:t>arsitektur</w:t>
+      </w:r>
+      <w:proofErr w:type="spellEnd"/>
+      <w:r>
+        <w:rPr>
+          <w:lang w:val="en-US"/>
+        </w:rPr>
+        <w:t xml:space="preserve"> </w:t>
+      </w:r>
+      <w:proofErr w:type="spellStart"/>
+      <w:r>
+        <w:rPr>
+          <w:lang w:val="en-US"/>
+        </w:rPr>
+        <w:t>akan</w:t>
+      </w:r>
+      <w:proofErr w:type="spellEnd"/>
+      <w:r>
+        <w:rPr>
+          <w:lang w:val="en-US"/>
+        </w:rPr>
+        <w:t xml:space="preserve"> </w:t>
+      </w:r>
+      <w:proofErr w:type="spellStart"/>
+      <w:r>
+        <w:rPr>
+          <w:lang w:val="en-US"/>
+        </w:rPr>
+        <w:t>dikurang</w:t>
+      </w:r>
+      <w:proofErr w:type="spellEnd"/>
+      <w:r>
+        <w:rPr>
+          <w:lang w:val="en-US"/>
+        </w:rPr>
+        <w:t xml:space="preserve">. </w:t>
+      </w:r>
+      <w:r>
+        <w:rPr>
+          <w:lang w:val="en-US"/>
+        </w:rPr>
+        <w:t xml:space="preserve">Yang </w:t>
+      </w:r>
+      <w:proofErr w:type="spellStart"/>
+      <w:r>
+        <w:rPr>
+          <w:lang w:val="en-US"/>
+        </w:rPr>
+        <w:t>seharusnya</w:t>
+      </w:r>
+      <w:proofErr w:type="spellEnd"/>
+      <w:r>
+        <w:rPr>
+          <w:lang w:val="en-US"/>
+        </w:rPr>
+        <w:t xml:space="preserve"> FFN memiliki </w:t>
+      </w:r>
+      <w:proofErr w:type="spellStart"/>
+      <w:r>
+        <w:rPr>
+          <w:lang w:val="en-US"/>
+        </w:rPr>
+        <w:t>ukuran</w:t>
+      </w:r>
+      <w:proofErr w:type="spellEnd"/>
+      <w:r>
+        <w:rPr>
+          <w:lang w:val="en-US"/>
+        </w:rPr>
+        <w:t xml:space="preserve"> hidden </w:t>
+      </w:r>
+      <w:r>
+        <w:rPr>
+          <w:lang w:val="en-US"/>
+        </w:rPr>
+        <w:t>1024</w:t>
+      </w:r>
+      <w:r>
+        <w:rPr>
+          <w:lang w:val="en-US"/>
+        </w:rPr>
+        <w:t xml:space="preserve"> dan </w:t>
+      </w:r>
+      <w:proofErr w:type="spellStart"/>
+      <w:r>
+        <w:rPr>
+          <w:lang w:val="en-US"/>
+        </w:rPr>
+        <w:t>modelnya</w:t>
+      </w:r>
+      <w:proofErr w:type="spellEnd"/>
+      <w:r>
+        <w:rPr>
+          <w:lang w:val="en-US"/>
+        </w:rPr>
+        <w:t xml:space="preserve"> memiliki </w:t>
+      </w:r>
+      <w:proofErr w:type="spellStart"/>
+      <w:r>
+        <w:rPr>
+          <w:lang w:val="en-US"/>
+        </w:rPr>
+        <w:t>ukuran</w:t>
+      </w:r>
+      <w:proofErr w:type="spellEnd"/>
+      <w:r>
+        <w:rPr>
+          <w:lang w:val="en-US"/>
+        </w:rPr>
+        <w:t xml:space="preserve"> hidden </w:t>
+      </w:r>
+      <w:r>
+        <w:rPr>
+          <w:lang w:val="en-US"/>
+        </w:rPr>
+        <w:t>768</w:t>
+      </w:r>
+      <w:r>
+        <w:rPr>
+          <w:lang w:val="en-US"/>
+        </w:rPr>
+        <w:t xml:space="preserve">. </w:t>
+      </w:r>
+      <w:proofErr w:type="spellStart"/>
+      <w:r>
+        <w:rPr>
+          <w:lang w:val="en-US"/>
+        </w:rPr>
+        <w:t>Diubah</w:t>
+      </w:r>
+      <w:proofErr w:type="spellEnd"/>
+      <w:r>
+        <w:rPr>
+          <w:lang w:val="en-US"/>
+        </w:rPr>
+        <w:t xml:space="preserve"> </w:t>
+      </w:r>
+      <w:proofErr w:type="spellStart"/>
+      <w:r>
+        <w:rPr>
+          <w:lang w:val="en-US"/>
+        </w:rPr>
+        <w:t>kedua-duanya</w:t>
+      </w:r>
+      <w:proofErr w:type="spellEnd"/>
+      <w:r>
+        <w:rPr>
+          <w:lang w:val="en-US"/>
+        </w:rPr>
+        <w:t xml:space="preserve"> </w:t>
+      </w:r>
+      <w:proofErr w:type="spellStart"/>
+      <w:r>
+        <w:rPr>
+          <w:lang w:val="en-US"/>
+        </w:rPr>
+        <w:t>menjadi</w:t>
+      </w:r>
+      <w:proofErr w:type="spellEnd"/>
+      <w:r>
+        <w:rPr>
+          <w:lang w:val="en-US"/>
+        </w:rPr>
+        <w:t xml:space="preserve"> 504 agar </w:t>
+      </w:r>
+      <w:proofErr w:type="spellStart"/>
+      <w:r>
+        <w:rPr>
+          <w:lang w:val="en-US"/>
+        </w:rPr>
+        <w:t>dapat</w:t>
+      </w:r>
+      <w:proofErr w:type="spellEnd"/>
+      <w:r>
+        <w:rPr>
+          <w:lang w:val="en-US"/>
+        </w:rPr>
+        <w:t xml:space="preserve"> </w:t>
+      </w:r>
+      <w:proofErr w:type="spellStart"/>
+      <w:r>
+        <w:rPr>
+          <w:lang w:val="en-US"/>
+        </w:rPr>
+        <w:t>menjalankan</w:t>
+      </w:r>
+      <w:proofErr w:type="spellEnd"/>
+      <w:r>
+        <w:rPr>
+          <w:lang w:val="en-US"/>
+        </w:rPr>
+        <w:t xml:space="preserve"> training </w:t>
+      </w:r>
+      <w:proofErr w:type="spellStart"/>
+      <w:r>
+        <w:rPr>
+          <w:lang w:val="en-US"/>
+        </w:rPr>
+        <w:t>didalam</w:t>
+      </w:r>
+      <w:proofErr w:type="spellEnd"/>
+      <w:r>
+        <w:rPr>
+          <w:lang w:val="en-US"/>
+        </w:rPr>
+        <w:t xml:space="preserve"> GPU Linux. </w:t>
+      </w:r>
+      <w:r>
+        <w:rPr>
+          <w:lang w:val="en-US"/>
+        </w:rPr>
+        <w:t xml:space="preserve"> </w:t>
+      </w:r>
+    </w:p>
+    <w:p>
+      <w:pPr>
+        <w:rPr>
+          <w:lang w:val="en-US"/>
+        </w:rPr>
+      </w:pPr>
+    </w:p>
     <w:p>
       <w:pPr>
         <w:pStyle w:val="Heading2"/>
@@ -37442,38 +39130,333 @@
       </w:r>
     </w:p>
     <w:p>
-      <w:r>
-        <w:t xml:space="preserve">Sebelum mencoba mengerti apa itu tugas pengenalan </w:t>
-      </w:r>
-      <w:proofErr w:type="spellStart"/>
-      <w:r>
-        <w:t>named</w:t>
-      </w:r>
-      <w:proofErr w:type="spellEnd"/>
-      <w:r>
-        <w:t xml:space="preserve"> </w:t>
-      </w:r>
-      <w:proofErr w:type="spellStart"/>
-      <w:r>
-        <w:t>entity</w:t>
-      </w:r>
-      <w:proofErr w:type="spellEnd"/>
-      <w:r>
-        <w:t xml:space="preserve"> (atau NER) secara mendalam, perlu diketahui terlebih dahulu apa yang dapat disebut sebagai sebuah </w:t>
-      </w:r>
-      <w:proofErr w:type="spellStart"/>
-      <w:r>
-        <w:t>named</w:t>
-      </w:r>
-      <w:proofErr w:type="spellEnd"/>
-      <w:r>
-        <w:t xml:space="preserve"> </w:t>
-      </w:r>
-      <w:proofErr w:type="spellStart"/>
-      <w:r>
-        <w:t>entity</w:t>
-      </w:r>
-      <w:proofErr w:type="spellEnd"/>
+      <w:pPr>
+        <w:rPr>
+          <w:lang w:val="en-US"/>
+        </w:rPr>
+      </w:pPr>
+      <w:proofErr w:type="spellStart"/>
+      <w:r>
+        <w:rPr>
+          <w:lang w:val="en-US"/>
+        </w:rPr>
+        <w:t>Subbab</w:t>
+      </w:r>
+      <w:proofErr w:type="spellEnd"/>
+      <w:r>
+        <w:rPr>
+          <w:lang w:val="en-US"/>
+        </w:rPr>
+        <w:t xml:space="preserve"> </w:t>
+      </w:r>
+      <w:proofErr w:type="spellStart"/>
+      <w:r>
+        <w:rPr>
+          <w:lang w:val="en-US"/>
+        </w:rPr>
+        <w:t>terakhir</w:t>
+      </w:r>
+      <w:proofErr w:type="spellEnd"/>
+      <w:r>
+        <w:rPr>
+          <w:lang w:val="en-US"/>
+        </w:rPr>
+        <w:t xml:space="preserve"> </w:t>
+      </w:r>
+      <w:proofErr w:type="spellStart"/>
+      <w:r>
+        <w:rPr>
+          <w:lang w:val="en-US"/>
+        </w:rPr>
+        <w:t>ini</w:t>
+      </w:r>
+      <w:proofErr w:type="spellEnd"/>
+      <w:r>
+        <w:rPr>
+          <w:lang w:val="en-US"/>
+        </w:rPr>
+        <w:t xml:space="preserve"> </w:t>
+      </w:r>
+      <w:proofErr w:type="spellStart"/>
+      <w:r>
+        <w:rPr>
+          <w:lang w:val="en-US"/>
+        </w:rPr>
+        <w:t>akan</w:t>
+      </w:r>
+      <w:proofErr w:type="spellEnd"/>
+      <w:r>
+        <w:rPr>
+          <w:lang w:val="en-US"/>
+        </w:rPr>
+        <w:t xml:space="preserve"> </w:t>
+      </w:r>
+      <w:proofErr w:type="spellStart"/>
+      <w:r>
+        <w:rPr>
+          <w:lang w:val="en-US"/>
+        </w:rPr>
+        <w:t>memberikan</w:t>
+      </w:r>
+      <w:proofErr w:type="spellEnd"/>
+      <w:r>
+        <w:rPr>
+          <w:lang w:val="en-US"/>
+        </w:rPr>
+        <w:t xml:space="preserve"> </w:t>
+      </w:r>
+      <w:proofErr w:type="spellStart"/>
+      <w:r>
+        <w:rPr>
+          <w:lang w:val="en-US"/>
+        </w:rPr>
+        <w:t>penjabaran</w:t>
+      </w:r>
+      <w:proofErr w:type="spellEnd"/>
+      <w:r>
+        <w:rPr>
+          <w:lang w:val="en-US"/>
+        </w:rPr>
+        <w:t xml:space="preserve"> </w:t>
+      </w:r>
+      <w:proofErr w:type="spellStart"/>
+      <w:r>
+        <w:rPr>
+          <w:lang w:val="en-US"/>
+        </w:rPr>
+        <w:t>penghitungan</w:t>
+      </w:r>
+      <w:proofErr w:type="spellEnd"/>
+      <w:r>
+        <w:rPr>
+          <w:lang w:val="en-US"/>
+        </w:rPr>
+        <w:t xml:space="preserve"> </w:t>
+      </w:r>
+      <w:proofErr w:type="spellStart"/>
+      <w:r>
+        <w:rPr>
+          <w:lang w:val="en-US"/>
+        </w:rPr>
+        <w:t>matematis</w:t>
+      </w:r>
+      <w:proofErr w:type="spellEnd"/>
+      <w:r>
+        <w:rPr>
+          <w:lang w:val="en-US"/>
+        </w:rPr>
+        <w:t xml:space="preserve"> yang </w:t>
+      </w:r>
+      <w:proofErr w:type="spellStart"/>
+      <w:r>
+        <w:rPr>
+          <w:lang w:val="en-US"/>
+        </w:rPr>
+        <w:t>terjadi</w:t>
+      </w:r>
+      <w:proofErr w:type="spellEnd"/>
+      <w:r>
+        <w:rPr>
+          <w:lang w:val="en-US"/>
+        </w:rPr>
+        <w:t xml:space="preserve"> </w:t>
+      </w:r>
+      <w:proofErr w:type="spellStart"/>
+      <w:r>
+        <w:rPr>
+          <w:lang w:val="en-US"/>
+        </w:rPr>
+        <w:t>dalam</w:t>
+      </w:r>
+      <w:proofErr w:type="spellEnd"/>
+      <w:r>
+        <w:rPr>
+          <w:lang w:val="en-US"/>
+        </w:rPr>
+        <w:t xml:space="preserve"> </w:t>
+      </w:r>
+      <w:proofErr w:type="spellStart"/>
+      <w:r>
+        <w:rPr>
+          <w:lang w:val="en-US"/>
+        </w:rPr>
+        <w:t>serangkaian</w:t>
+      </w:r>
+      <w:proofErr w:type="spellEnd"/>
+      <w:r>
+        <w:rPr>
+          <w:lang w:val="en-US"/>
+        </w:rPr>
+        <w:t xml:space="preserve"> </w:t>
+      </w:r>
+      <w:r>
+        <w:rPr>
+          <w:lang w:val="en-US"/>
+        </w:rPr>
+        <w:t>Sequence</w:t>
+      </w:r>
+      <w:r>
+        <w:rPr>
+          <w:lang w:val="en-US"/>
+        </w:rPr>
+        <w:t>-</w:t>
+      </w:r>
+      <w:r>
+        <w:rPr>
+          <w:lang w:val="en-US"/>
+        </w:rPr>
+        <w:t>To</w:t>
+      </w:r>
+      <w:r>
+        <w:rPr>
+          <w:lang w:val="en-US"/>
+        </w:rPr>
+        <w:t>-</w:t>
+      </w:r>
+      <w:r>
+        <w:rPr>
+          <w:lang w:val="en-US"/>
+        </w:rPr>
+        <w:t>Set Network</w:t>
+      </w:r>
+      <w:r>
+        <w:rPr>
+          <w:lang w:val="en-US"/>
+        </w:rPr>
+        <w:t xml:space="preserve">. Untuk input </w:t>
+      </w:r>
+      <w:proofErr w:type="spellStart"/>
+      <w:r>
+        <w:rPr>
+          <w:lang w:val="en-US"/>
+        </w:rPr>
+        <w:t>kalimat</w:t>
+      </w:r>
+      <w:proofErr w:type="spellEnd"/>
+      <w:r>
+        <w:rPr>
+          <w:lang w:val="en-US"/>
+        </w:rPr>
+        <w:t xml:space="preserve"> </w:t>
+      </w:r>
+      <w:proofErr w:type="spellStart"/>
+      <w:r>
+        <w:rPr>
+          <w:lang w:val="en-US"/>
+        </w:rPr>
+        <w:t>akan</w:t>
+      </w:r>
+      <w:proofErr w:type="spellEnd"/>
+      <w:r>
+        <w:rPr>
+          <w:lang w:val="en-US"/>
+        </w:rPr>
+        <w:t xml:space="preserve"> </w:t>
+      </w:r>
+      <w:proofErr w:type="spellStart"/>
+      <w:r>
+        <w:rPr>
+          <w:lang w:val="en-US"/>
+        </w:rPr>
+        <w:t>diberikan</w:t>
+      </w:r>
+      <w:proofErr w:type="spellEnd"/>
+      <w:r>
+        <w:rPr>
+          <w:lang w:val="en-US"/>
+        </w:rPr>
+        <w:t xml:space="preserve"> “Jalan Ir. Soekarno”</w:t>
+      </w:r>
+      <w:r>
+        <w:rPr>
+          <w:lang w:val="en-US"/>
+        </w:rPr>
+        <w:t xml:space="preserve"> dan </w:t>
+      </w:r>
+      <w:proofErr w:type="spellStart"/>
+      <w:r>
+        <w:rPr>
+          <w:lang w:val="en-US"/>
+        </w:rPr>
+        <w:t>penjelasan</w:t>
+      </w:r>
+      <w:proofErr w:type="spellEnd"/>
+      <w:r>
+        <w:rPr>
+          <w:lang w:val="en-US"/>
+        </w:rPr>
+        <w:t xml:space="preserve"> </w:t>
+      </w:r>
+      <w:proofErr w:type="spellStart"/>
+      <w:r>
+        <w:rPr>
+          <w:lang w:val="en-US"/>
+        </w:rPr>
+        <w:t>akan</w:t>
+      </w:r>
+      <w:proofErr w:type="spellEnd"/>
+      <w:r>
+        <w:rPr>
+          <w:lang w:val="en-US"/>
+        </w:rPr>
+        <w:t xml:space="preserve"> </w:t>
+      </w:r>
+      <w:proofErr w:type="spellStart"/>
+      <w:r>
+        <w:rPr>
+          <w:lang w:val="en-US"/>
+        </w:rPr>
+        <w:t>berawal</w:t>
+      </w:r>
+      <w:proofErr w:type="spellEnd"/>
+      <w:r>
+        <w:rPr>
+          <w:lang w:val="en-US"/>
+        </w:rPr>
+        <w:t xml:space="preserve"> </w:t>
+      </w:r>
+      <w:proofErr w:type="spellStart"/>
+      <w:r>
+        <w:rPr>
+          <w:lang w:val="en-US"/>
+        </w:rPr>
+        <w:t>dari</w:t>
+      </w:r>
+      <w:proofErr w:type="spellEnd"/>
+      <w:r>
+        <w:rPr>
+          <w:lang w:val="en-US"/>
+        </w:rPr>
+        <w:t xml:space="preserve"> encoder </w:t>
+      </w:r>
+      <w:proofErr w:type="spellStart"/>
+      <w:r>
+        <w:rPr>
+          <w:lang w:val="en-US"/>
+        </w:rPr>
+        <w:t>sampai</w:t>
+      </w:r>
+      <w:proofErr w:type="spellEnd"/>
+      <w:r>
+        <w:rPr>
+          <w:lang w:val="en-US"/>
+        </w:rPr>
+        <w:t xml:space="preserve"> </w:t>
+      </w:r>
+      <w:proofErr w:type="spellStart"/>
+      <w:r>
+        <w:rPr>
+          <w:lang w:val="en-US"/>
+        </w:rPr>
+        <w:t>penghitungan</w:t>
+      </w:r>
+      <w:proofErr w:type="spellEnd"/>
+      <w:r>
+        <w:rPr>
+          <w:lang w:val="en-US"/>
+        </w:rPr>
+        <w:t xml:space="preserve"> loss. </w:t>
+      </w:r>
     </w:p>
     <w:sectPr>
       <w:headerReference w:type="default" r:id="rId15"/>
@@ -39163,13 +41146,7 @@
         <w:rPr>
           <w:lang w:val="en-US"/>
         </w:rPr>
-        <w:t xml:space="preserve"> </w:t>
-      </w:r>
-      <w:r>
-        <w:rPr>
-          <w:lang w:val="en-US"/>
-        </w:rPr>
-        <w:t>(</w:t>
+        <w:t xml:space="preserve"> (</w:t>
       </w:r>
       <w:r>
         <w:t>https://github.com/pytorch/pytorch</w:t>
@@ -39208,13 +41185,7 @@
         <w:t xml:space="preserve">, </w:t>
       </w:r>
       <w:r>
-        <w:t>(</w:t>
-      </w:r>
-      <w:r>
-        <w:t>https://pytorch.org/hub/huggingface_pytorch-transformers/</w:t>
-      </w:r>
-      <w:r>
-        <w:t>)</w:t>
+        <w:t>(https://pytorch.org/hub/huggingface_pytorch-transformers/)</w:t>
       </w:r>
     </w:p>
   </w:footnote>
@@ -39259,10 +41230,7 @@
         <w:t>, (</w:t>
       </w:r>
       <w:r>
-        <w:t>https://github.com/PyTorchLightning/pytorch-lightning/</w:t>
-      </w:r>
-      <w:r>
-        <w:t>)</w:t>
+        <w:t>https://github.com/PyTorchLightning/pytorch-lightning/)</w:t>
       </w:r>
     </w:p>
   </w:footnote>
@@ -39287,13 +41255,7 @@
         <w:rPr>
           <w:lang w:val="en-US"/>
         </w:rPr>
-        <w:t xml:space="preserve">GitHub - </w:t>
-      </w:r>
-      <w:r>
-        <w:rPr>
-          <w:lang w:val="en-US"/>
-        </w:rPr>
-        <w:t xml:space="preserve">Catalyst, </w:t>
+        <w:t xml:space="preserve">GitHub - Catalyst, </w:t>
       </w:r>
       <w:r>
         <w:rPr>
@@ -39361,6 +41323,63 @@
           <w:lang w:val="en-US"/>
         </w:rPr>
         <w:t>/</w:t>
+      </w:r>
+    </w:p>
+  </w:footnote>
+  <w:footnote w:id="24">
+    <w:p>
+      <w:pPr>
+        <w:pStyle w:val="FootnoteText"/>
+        <w:rPr>
+          <w:lang w:val="en-US"/>
+        </w:rPr>
+      </w:pPr>
+      <w:r>
+        <w:rPr>
+          <w:rStyle w:val="FootnoteReference"/>
+        </w:rPr>
+        <w:footnoteRef/>
+      </w:r>
+      <w:r>
+        <w:t xml:space="preserve"> </w:t>
+      </w:r>
+      <w:r>
+        <w:rPr>
+          <w:lang w:val="en-US"/>
+        </w:rPr>
+        <w:t xml:space="preserve">Google </w:t>
+      </w:r>
+      <w:proofErr w:type="spellStart"/>
+      <w:r>
+        <w:rPr>
+          <w:lang w:val="en-US"/>
+        </w:rPr>
+        <w:t>Colab</w:t>
+      </w:r>
+      <w:proofErr w:type="spellEnd"/>
+      <w:r>
+        <w:rPr>
+          <w:lang w:val="en-US"/>
+        </w:rPr>
+        <w:t>, (</w:t>
+      </w:r>
+      <w:r>
+        <w:rPr>
+          <w:lang w:val="en-US"/>
+        </w:rPr>
+        <w:t>https://colab.research.google.com/?utm_source=scs-index</w:t>
+      </w:r>
+      <w:r>
+        <w:rPr>
+          <w:lang w:val="en-US"/>
+        </w:rPr>
+        <w:t>)</w:t>
+      </w:r>
+      <w:r>
+        <w:rPr>
+          <w:lang w:val="en-US"/>
+        </w:rPr>
+        <w:t>.</w:t>
       </w:r>
     </w:p>
   </w:footnote>
@@ -39968,9 +41987,9 @@
   <w:abstractNum w:abstractNumId="13" w15:restartNumberingAfterBreak="0">
     <w:nsid w:val="0C344D8D"/>
     <w:multiLevelType w:val="multilevel"/>
-    <w:tmpl w:val="06206304"/>
+    <w:tmpl w:val="CD408FB2"/>
     <w:lvl w:ilvl="0">
-      <w:start w:val="5"/>
+      <w:start w:val="4"/>
       <w:numFmt w:val="decimal"/>
       <w:pStyle w:val="Heading1"/>
       <w:lvlText w:val="BAB %1"/>
@@ -42005,7 +44024,6 @@
         <w:ilvl w:val="3"/>
         <w:numId w:val="24"/>
       </w:numPr>
-      <w:ind w:left="864"/>
       <w:jc w:val="left"/>
       <w:outlineLvl w:val="3"/>
     </w:pPr>
@@ -42033,7 +44051,6 @@
         <w:numId w:val="24"/>
       </w:numPr>
       <w:spacing w:before="40"/>
-      <w:ind w:left="1008"/>
       <w:outlineLvl w:val="4"/>
     </w:pPr>
     <w:rPr>
@@ -42059,7 +44076,6 @@
         <w:ilvl w:val="5"/>
         <w:numId w:val="24"/>
       </w:numPr>
-      <w:ind w:left="0" w:firstLine="0"/>
       <w:outlineLvl w:val="5"/>
     </w:pPr>
     <w:rPr>
@@ -42154,6 +44170,7 @@
   <w:style w:type="character" w:default="1" w:styleId="DefaultParagraphFont">
     <w:name w:val="Default Paragraph Font"/>
     <w:uiPriority w:val="1"/>
+    <w:semiHidden/>
     <w:unhideWhenUsed/>
   </w:style>
   <w:style w:type="table" w:default="1" w:styleId="TableNormal">

</xml_diff>

<commit_message>
revisi penulisan teorema + bab 5 uji coba
</commit_message>
<xml_diff>
--- a/11. Bab IV - Sequence To Set Network.docx
+++ b/11. Bab IV - Sequence To Set Network.docx
@@ -15706,7 +15706,52 @@
     </w:p>
     <w:p>
       <w:r>
-        <w:t xml:space="preserve">Untuk membuat sebuah model mengetahui nilai </w:t>
+        <w:rPr>
+          <w:lang w:val="en-US"/>
+        </w:rPr>
+        <w:t>F</w:t>
+      </w:r>
+      <w:r>
+        <w:t xml:space="preserve">ungsi menghitung </w:t>
+      </w:r>
+      <w:proofErr w:type="spellStart"/>
+      <w:r>
+        <w:t>loss</w:t>
+      </w:r>
+      <w:proofErr w:type="spellEnd"/>
+      <w:r>
+        <w:t xml:space="preserve"> </w:t>
+      </w:r>
+      <w:proofErr w:type="spellStart"/>
+      <w:r>
+        <w:rPr>
+          <w:lang w:val="en-US"/>
+        </w:rPr>
+        <w:t>membantu</w:t>
+      </w:r>
+      <w:proofErr w:type="spellEnd"/>
+      <w:r>
+        <w:rPr>
+          <w:lang w:val="en-US"/>
+        </w:rPr>
+        <w:t xml:space="preserve"> </w:t>
+      </w:r>
+      <w:r>
+        <w:t xml:space="preserve">sebuah model mengetahui nilai </w:t>
+      </w:r>
+      <w:proofErr w:type="spellStart"/>
+      <w:r>
+        <w:rPr>
+          <w:lang w:val="en-US"/>
+        </w:rPr>
+        <w:t>kesalahannya</w:t>
+      </w:r>
+      <w:proofErr w:type="spellEnd"/>
+      <w:r>
+        <w:rPr>
+          <w:lang w:val="en-US"/>
+        </w:rPr>
+        <w:t xml:space="preserve"> (</w:t>
       </w:r>
       <w:proofErr w:type="spellStart"/>
       <w:r>
@@ -15714,18 +15759,50 @@
       </w:r>
       <w:proofErr w:type="spellEnd"/>
       <w:r>
+        <w:rPr>
+          <w:lang w:val="en-US"/>
+        </w:rPr>
+        <w:t>/</w:t>
+      </w:r>
+      <w:proofErr w:type="spellStart"/>
+      <w:r>
+        <w:rPr>
+          <w:lang w:val="en-US"/>
+        </w:rPr>
+        <w:t>kesalahan</w:t>
+      </w:r>
+      <w:proofErr w:type="spellEnd"/>
+      <w:r>
+        <w:rPr>
+          <w:lang w:val="en-US"/>
+        </w:rPr>
         <w:t xml:space="preserve"> </w:t>
       </w:r>
       <w:proofErr w:type="spellStart"/>
       <w:r>
-        <w:t>nya</w:t>
-      </w:r>
-      <w:proofErr w:type="spellEnd"/>
-      <w:r>
+        <w:rPr>
+          <w:lang w:val="en-US"/>
+        </w:rPr>
+        <w:t>saat</w:t>
+      </w:r>
+      <w:proofErr w:type="spellEnd"/>
+      <w:r>
+        <w:rPr>
+          <w:lang w:val="en-US"/>
+        </w:rPr>
         <w:t xml:space="preserve"> </w:t>
       </w:r>
       <w:r>
-        <w:t xml:space="preserve">(melakukan prediksi) </w:t>
+        <w:t>melakukan prediksi</w:t>
+      </w:r>
+      <w:r>
+        <w:rPr>
+          <w:lang w:val="en-US"/>
+        </w:rPr>
+        <w:t>)</w:t>
+      </w:r>
+      <w:r>
+        <w:t xml:space="preserve"> </w:t>
       </w:r>
       <w:r>
         <w:t xml:space="preserve">saat </w:t>
@@ -15736,21 +15813,29 @@
       </w:r>
       <w:proofErr w:type="spellEnd"/>
       <w:r>
+        <w:t xml:space="preserve">. </w:t>
+      </w:r>
+      <w:proofErr w:type="spellStart"/>
+      <w:proofErr w:type="gramStart"/>
+      <w:r>
+        <w:rPr>
+          <w:lang w:val="en-US"/>
+        </w:rPr>
+        <w:t>Ditemukan</w:t>
+      </w:r>
+      <w:proofErr w:type="spellEnd"/>
+      <w:r>
+        <w:rPr>
+          <w:lang w:val="en-US"/>
+        </w:rPr>
         <w:t xml:space="preserve"> </w:t>
       </w:r>
       <w:r>
-        <w:t xml:space="preserve">memerlukan fungsi menghitung </w:t>
-      </w:r>
-      <w:proofErr w:type="spellStart"/>
-      <w:r>
-        <w:t>loss</w:t>
-      </w:r>
-      <w:proofErr w:type="spellEnd"/>
-      <w:r>
-        <w:t xml:space="preserve">. </w:t>
-      </w:r>
-      <w:r>
-        <w:t>Menjadi kesulitan untuk melakukan penghitungan perbandingan nilai hasil prediksi dengan hasil sebenarnya</w:t>
+        <w:t xml:space="preserve"> kesulitan</w:t>
+      </w:r>
+      <w:proofErr w:type="gramEnd"/>
+      <w:r>
+        <w:t xml:space="preserve"> untuk melakukan penghitungan perbandingan nilai hasil prediksi dengan hasil sebenarnya</w:t>
       </w:r>
       <w:r>
         <w:t xml:space="preserve"> (disebut juga </w:t>
@@ -15822,7 +15907,30 @@
       </w:r>
       <w:proofErr w:type="spellEnd"/>
       <w:r>
-        <w:t xml:space="preserve"> adalah solusi yang dipilih untuk </w:t>
+        <w:t xml:space="preserve"> adalah</w:t>
+      </w:r>
+      <w:r>
+        <w:rPr>
+          <w:lang w:val="en-US"/>
+        </w:rPr>
+        <w:t xml:space="preserve"> </w:t>
+      </w:r>
+      <w:proofErr w:type="spellStart"/>
+      <w:r>
+        <w:rPr>
+          <w:lang w:val="en-US"/>
+        </w:rPr>
+        <w:t>metode</w:t>
+      </w:r>
+      <w:proofErr w:type="spellEnd"/>
+      <w:r>
+        <w:rPr>
+          <w:lang w:val="en-US"/>
+        </w:rPr>
+        <w:t xml:space="preserve"> </w:t>
+      </w:r>
+      <w:r>
+        <w:t xml:space="preserve">yang dipilih untuk </w:t>
       </w:r>
       <w:proofErr w:type="spellStart"/>
       <w:r>
@@ -16109,11 +16217,9 @@
       <w:r>
         <w:t xml:space="preserve">dari </w:t>
       </w:r>
-      <w:proofErr w:type="spellStart"/>
-      <w:r>
-        <w:t>penyocokan</w:t>
-      </w:r>
-      <w:proofErr w:type="spellEnd"/>
+      <w:r>
+        <w:t>pencocokan</w:t>
+      </w:r>
       <w:r>
         <w:t xml:space="preserve"> antara prediksi dengan </w:t>
       </w:r>
@@ -16192,7 +16298,11 @@
       </w:r>
       <w:proofErr w:type="spellEnd"/>
       <w:r>
-        <w:t xml:space="preserve"> dapat ditemukan pada rumus</w:t>
+        <w:t xml:space="preserve"> dapat ditemukan pada </w:t>
+      </w:r>
+      <w:r>
+        <w:lastRenderedPageBreak/>
+        <w:t>rumus</w:t>
       </w:r>
       <w:r>
         <w:t xml:space="preserve"> </w:t>
@@ -16228,7 +16338,6 @@
         <w:t xml:space="preserve"> </w:t>
       </w:r>
       <w:r>
-        <w:lastRenderedPageBreak/>
         <w:t xml:space="preserve">Dengan menemukan nilai </w:t>
       </w:r>
       <w:proofErr w:type="spellStart"/>
@@ -18065,7 +18174,28 @@
       </w:r>
       <w:proofErr w:type="spellEnd"/>
       <w:r>
-        <w:t xml:space="preserve"> yang membantu mempercepat beberapa tugas. </w:t>
+        <w:t xml:space="preserve"> yang membantu </w:t>
+      </w:r>
+      <w:r>
+        <w:rPr>
+          <w:lang w:val="en-US"/>
+        </w:rPr>
+        <w:t xml:space="preserve">dan </w:t>
+      </w:r>
+      <w:r>
+        <w:t xml:space="preserve">mempercepat </w:t>
+      </w:r>
+      <w:r>
+        <w:t>pengerjaan</w:t>
+      </w:r>
+      <w:r>
+        <w:rPr>
+          <w:lang w:val="en-US"/>
+        </w:rPr>
+        <w:t xml:space="preserve"> </w:t>
+      </w:r>
+      <w:r>
+        <w:t xml:space="preserve">beberapa tugas. </w:t>
       </w:r>
       <w:r>
         <w:t xml:space="preserve">Bagian dari bab ini akan menjelaskan dan mendeskripsikan </w:t>
@@ -18727,17 +18857,22 @@
       </w:r>
       <w:proofErr w:type="spellStart"/>
       <w:r>
+        <w:rPr>
+          <w:i/>
+          <w:iCs/>
+        </w:rPr>
         <w:t>pretrained</w:t>
       </w:r>
       <w:proofErr w:type="spellEnd"/>
       <w:r>
-        <w:t xml:space="preserve">) sehingga dapat langsung </w:t>
-      </w:r>
-      <w:proofErr w:type="spellStart"/>
-      <w:r>
-        <w:t>dipake</w:t>
-      </w:r>
-      <w:proofErr w:type="spellEnd"/>
+        <w:t>) sehingga dapat langsung dipak</w:t>
+      </w:r>
+      <w:r>
+        <w:rPr>
+          <w:lang w:val="en-US"/>
+        </w:rPr>
+        <w:t>ai</w:t>
+      </w:r>
       <w:r>
         <w:t xml:space="preserve"> untuk pengaplikasian tugas NLP. Dan jenis tugas NLP yang disediakan modelnya beragam dari teks, visual dan audio. </w:t>
       </w:r>
@@ -18955,7 +19090,18 @@
       </w:r>
       <w:proofErr w:type="spellEnd"/>
       <w:r>
-        <w:t xml:space="preserve">, siapa saja dapat menulis dan mengeksekusi kode </w:t>
+        <w:t xml:space="preserve">, </w:t>
+      </w:r>
+      <w:proofErr w:type="spellStart"/>
+      <w:r>
+        <w:rPr>
+          <w:lang w:val="en-US"/>
+        </w:rPr>
+        <w:t>siapapun</w:t>
+      </w:r>
+      <w:proofErr w:type="spellEnd"/>
+      <w:r>
+        <w:t xml:space="preserve"> dapat menulis dan mengeksekusi kode </w:t>
       </w:r>
       <w:proofErr w:type="spellStart"/>
       <w:r>
@@ -18963,11 +19109,11 @@
       </w:r>
       <w:proofErr w:type="spellEnd"/>
       <w:r>
-        <w:t xml:space="preserve"> melalui browser, dan sangat cocok untuk </w:t>
+        <w:t xml:space="preserve"> melalui browser, dan cocok untuk pembelajar </w:t>
       </w:r>
       <w:r>
         <w:lastRenderedPageBreak/>
-        <w:t xml:space="preserve">pembelajar interaktif mengenai </w:t>
+        <w:t xml:space="preserve">interaktif mengenai </w:t>
       </w:r>
       <w:proofErr w:type="spellStart"/>
       <w:r>
@@ -19041,11 +19187,15 @@
       <w:r>
         <w:t xml:space="preserve">, fasilitas ini tidak membutuhkan setup </w:t>
       </w:r>
-      <w:proofErr w:type="spellStart"/>
-      <w:r>
-        <w:t>apapun</w:t>
-      </w:r>
-      <w:proofErr w:type="spellEnd"/>
+      <w:r>
+        <w:t>apa pun</w:t>
+      </w:r>
+      <w:r>
+        <w:rPr>
+          <w:lang w:val="en-US"/>
+        </w:rPr>
+        <w:t>,</w:t>
+      </w:r>
       <w:r>
         <w:t xml:space="preserve"> </w:t>
       </w:r>
@@ -19056,7 +19206,7 @@
         <w:t xml:space="preserve"> dan gratis tidak berbayar. </w:t>
       </w:r>
       <w:r>
-        <w:t>Tetapi karena produk gratis, pasti ada beberapa batasan dari pihak Google yaitu penggunaan GPU tidak akan selalu tersedia,</w:t>
+        <w:t>Tetapi karena produk gratis, ada beberapa batasan dari pihak Google yaitu penggunaan GPU tidak akan selalu tersedia,</w:t>
       </w:r>
       <w:r>
         <w:t xml:space="preserve"> tiap </w:t>
@@ -19179,7 +19329,30 @@
       </w:r>
       <w:proofErr w:type="spellEnd"/>
       <w:r>
-        <w:t xml:space="preserve"> Pro +. </w:t>
+        <w:t xml:space="preserve"> Pro +</w:t>
+      </w:r>
+      <w:r>
+        <w:rPr>
+          <w:lang w:val="en-US"/>
+        </w:rPr>
+        <w:t xml:space="preserve"> (</w:t>
+      </w:r>
+      <w:proofErr w:type="spellStart"/>
+      <w:r>
+        <w:rPr>
+          <w:lang w:val="en-US"/>
+        </w:rPr>
+        <w:t>Colab</w:t>
+      </w:r>
+      <w:proofErr w:type="spellEnd"/>
+      <w:r>
+        <w:rPr>
+          <w:lang w:val="en-US"/>
+        </w:rPr>
+        <w:t xml:space="preserve"> Pro Plus)</w:t>
+      </w:r>
+      <w:r>
+        <w:t xml:space="preserve">. </w:t>
       </w:r>
       <w:r>
         <w:t xml:space="preserve">Kedua dari akun tersebut akan mendapatkan GPU dan TPU yang lebih cepat, </w:t>
@@ -19208,13 +19381,22 @@
       <w:r>
         <w:t xml:space="preserve"> Pro + memiliki fitur eksekusi program </w:t>
       </w:r>
-      <w:proofErr w:type="spellStart"/>
-      <w:r>
-        <w:t>dibelakang</w:t>
-      </w:r>
-      <w:proofErr w:type="spellEnd"/>
-      <w:r>
-        <w:t xml:space="preserve"> layer, sehingga </w:t>
+      <w:r>
+        <w:t>di belakang</w:t>
+      </w:r>
+      <w:r>
+        <w:t xml:space="preserve"> </w:t>
+      </w:r>
+      <w:proofErr w:type="spellStart"/>
+      <w:r>
+        <w:rPr>
+          <w:lang w:val="en-US"/>
+        </w:rPr>
+        <w:t>layar</w:t>
+      </w:r>
+      <w:proofErr w:type="spellEnd"/>
+      <w:r>
+        <w:t xml:space="preserve">, sehingga </w:t>
       </w:r>
       <w:proofErr w:type="spellStart"/>
       <w:r>
@@ -19767,7 +19949,18 @@
         <w:t xml:space="preserve">. </w:t>
       </w:r>
       <w:r>
-        <w:t xml:space="preserve">Untuk yang berada di Linux tidak akan diberikan </w:t>
+        <w:t xml:space="preserve">Untuk </w:t>
+      </w:r>
+      <w:proofErr w:type="spellStart"/>
+      <w:r>
+        <w:rPr>
+          <w:lang w:val="en-US"/>
+        </w:rPr>
+        <w:t>lingkungan</w:t>
+      </w:r>
+      <w:proofErr w:type="spellEnd"/>
+      <w:r>
+        <w:t xml:space="preserve"> di Linux tidak akan diberikan </w:t>
       </w:r>
       <w:proofErr w:type="spellStart"/>
       <w:r>
@@ -19903,6 +20096,11 @@
       </w:r>
     </w:p>
     <w:p>
+      <w:pPr>
+        <w:rPr>
+          <w:lang w:val="en-US"/>
+        </w:rPr>
+      </w:pPr>
       <w:r>
         <w:t xml:space="preserve">Subbab terakhir ini akan memberikan penjabaran penghitungan matematis yang terjadi dalam serangkaian </w:t>
       </w:r>
@@ -19972,6 +20170,557 @@
       </w:r>
       <w:r>
         <w:t xml:space="preserve">. </w:t>
+      </w:r>
+      <w:proofErr w:type="spellStart"/>
+      <w:r>
+        <w:rPr>
+          <w:lang w:val="en-US"/>
+        </w:rPr>
+        <w:t>Secara</w:t>
+      </w:r>
+      <w:proofErr w:type="spellEnd"/>
+      <w:r>
+        <w:rPr>
+          <w:lang w:val="en-US"/>
+        </w:rPr>
+        <w:t xml:space="preserve"> detail, </w:t>
+      </w:r>
+      <w:proofErr w:type="spellStart"/>
+      <w:r>
+        <w:rPr>
+          <w:lang w:val="en-US"/>
+        </w:rPr>
+        <w:t>penghitungan</w:t>
+      </w:r>
+      <w:proofErr w:type="spellEnd"/>
+      <w:r>
+        <w:rPr>
+          <w:lang w:val="en-US"/>
+        </w:rPr>
+        <w:t xml:space="preserve"> </w:t>
+      </w:r>
+      <w:proofErr w:type="spellStart"/>
+      <w:r>
+        <w:rPr>
+          <w:lang w:val="en-US"/>
+        </w:rPr>
+        <w:t>akan</w:t>
+      </w:r>
+      <w:proofErr w:type="spellEnd"/>
+      <w:r>
+        <w:rPr>
+          <w:lang w:val="en-US"/>
+        </w:rPr>
+        <w:t xml:space="preserve"> </w:t>
+      </w:r>
+      <w:proofErr w:type="spellStart"/>
+      <w:r>
+        <w:rPr>
+          <w:lang w:val="en-US"/>
+        </w:rPr>
+        <w:t>dimulai</w:t>
+      </w:r>
+      <w:proofErr w:type="spellEnd"/>
+      <w:r>
+        <w:rPr>
+          <w:lang w:val="en-US"/>
+        </w:rPr>
+        <w:t xml:space="preserve"> </w:t>
+      </w:r>
+      <w:proofErr w:type="spellStart"/>
+      <w:r>
+        <w:rPr>
+          <w:lang w:val="en-US"/>
+        </w:rPr>
+        <w:t>dengan</w:t>
+      </w:r>
+      <w:proofErr w:type="spellEnd"/>
+      <w:r>
+        <w:rPr>
+          <w:lang w:val="en-US"/>
+        </w:rPr>
+        <w:t xml:space="preserve"> </w:t>
+      </w:r>
+      <w:proofErr w:type="spellStart"/>
+      <w:r>
+        <w:rPr>
+          <w:lang w:val="en-US"/>
+        </w:rPr>
+        <w:t>hasil</w:t>
+      </w:r>
+      <w:proofErr w:type="spellEnd"/>
+      <w:r>
+        <w:rPr>
+          <w:lang w:val="en-US"/>
+        </w:rPr>
+        <w:t xml:space="preserve"> embedding </w:t>
+      </w:r>
+      <w:proofErr w:type="spellStart"/>
+      <w:r>
+        <w:rPr>
+          <w:lang w:val="en-US"/>
+        </w:rPr>
+        <w:t>dari</w:t>
+      </w:r>
+      <w:proofErr w:type="spellEnd"/>
+      <w:r>
+        <w:rPr>
+          <w:lang w:val="en-US"/>
+        </w:rPr>
+        <w:t xml:space="preserve"> salah </w:t>
+      </w:r>
+      <w:proofErr w:type="spellStart"/>
+      <w:r>
+        <w:rPr>
+          <w:lang w:val="en-US"/>
+        </w:rPr>
+        <w:t>satu</w:t>
+      </w:r>
+      <w:proofErr w:type="spellEnd"/>
+      <w:r>
+        <w:rPr>
+          <w:lang w:val="en-US"/>
+        </w:rPr>
+        <w:t xml:space="preserve"> </w:t>
+      </w:r>
+      <w:proofErr w:type="spellStart"/>
+      <w:r>
+        <w:rPr>
+          <w:lang w:val="en-US"/>
+        </w:rPr>
+        <w:t>jenis</w:t>
+      </w:r>
+      <w:proofErr w:type="spellEnd"/>
+      <w:r>
+        <w:rPr>
+          <w:lang w:val="en-US"/>
+        </w:rPr>
+        <w:t xml:space="preserve"> word embedding (Word2Vec)</w:t>
+      </w:r>
+      <w:r>
+        <w:rPr>
+          <w:lang w:val="en-US"/>
+        </w:rPr>
+        <w:t xml:space="preserve"> </w:t>
+      </w:r>
+      <w:proofErr w:type="spellStart"/>
+      <w:r>
+        <w:rPr>
+          <w:lang w:val="en-US"/>
+        </w:rPr>
+        <w:lastRenderedPageBreak/>
+        <w:t>akan</w:t>
+      </w:r>
+      <w:proofErr w:type="spellEnd"/>
+      <w:r>
+        <w:rPr>
+          <w:lang w:val="en-US"/>
+        </w:rPr>
+        <w:t xml:space="preserve"> </w:t>
+      </w:r>
+      <w:proofErr w:type="spellStart"/>
+      <w:r>
+        <w:rPr>
+          <w:lang w:val="en-US"/>
+        </w:rPr>
+        <w:t>dilewatkan</w:t>
+      </w:r>
+      <w:proofErr w:type="spellEnd"/>
+      <w:r>
+        <w:rPr>
+          <w:lang w:val="en-US"/>
+        </w:rPr>
+        <w:t xml:space="preserve"> </w:t>
+      </w:r>
+      <w:proofErr w:type="spellStart"/>
+      <w:r>
+        <w:rPr>
+          <w:lang w:val="en-US"/>
+        </w:rPr>
+        <w:t>BiLSTM</w:t>
+      </w:r>
+      <w:proofErr w:type="spellEnd"/>
+      <w:r>
+        <w:rPr>
+          <w:lang w:val="en-US"/>
+        </w:rPr>
+        <w:t xml:space="preserve"> </w:t>
+      </w:r>
+      <w:r>
+        <w:rPr>
+          <w:lang w:val="en-US"/>
+        </w:rPr>
+        <w:t xml:space="preserve">untuk </w:t>
+      </w:r>
+      <w:proofErr w:type="spellStart"/>
+      <w:r>
+        <w:rPr>
+          <w:lang w:val="en-US"/>
+        </w:rPr>
+        <w:t>menentukan</w:t>
+      </w:r>
+      <w:proofErr w:type="spellEnd"/>
+      <w:r>
+        <w:rPr>
+          <w:lang w:val="en-US"/>
+        </w:rPr>
+        <w:t xml:space="preserve"> </w:t>
+      </w:r>
+      <w:proofErr w:type="spellStart"/>
+      <w:r>
+        <w:rPr>
+          <w:lang w:val="en-US"/>
+        </w:rPr>
+        <w:t>representasi</w:t>
+      </w:r>
+      <w:proofErr w:type="spellEnd"/>
+      <w:r>
+        <w:rPr>
+          <w:lang w:val="en-US"/>
+        </w:rPr>
+        <w:t xml:space="preserve"> token </w:t>
+      </w:r>
+      <w:proofErr w:type="spellStart"/>
+      <w:r>
+        <w:rPr>
+          <w:lang w:val="en-US"/>
+        </w:rPr>
+        <w:t>terakhir</w:t>
+      </w:r>
+      <w:proofErr w:type="spellEnd"/>
+      <w:r>
+        <w:rPr>
+          <w:lang w:val="en-US"/>
+        </w:rPr>
+        <w:t xml:space="preserve">. </w:t>
+      </w:r>
+      <w:r>
+        <w:rPr>
+          <w:lang w:val="en-US"/>
+        </w:rPr>
+        <w:t xml:space="preserve">Setelah </w:t>
+      </w:r>
+      <w:proofErr w:type="spellStart"/>
+      <w:r>
+        <w:rPr>
+          <w:lang w:val="en-US"/>
+        </w:rPr>
+        <w:t>penghitungan</w:t>
+      </w:r>
+      <w:proofErr w:type="spellEnd"/>
+      <w:r>
+        <w:rPr>
+          <w:lang w:val="en-US"/>
+        </w:rPr>
+        <w:t xml:space="preserve"> </w:t>
+      </w:r>
+      <w:proofErr w:type="spellStart"/>
+      <w:r>
+        <w:rPr>
+          <w:lang w:val="en-US"/>
+        </w:rPr>
+        <w:t>BiLSTM</w:t>
+      </w:r>
+      <w:proofErr w:type="spellEnd"/>
+      <w:r>
+        <w:rPr>
+          <w:lang w:val="en-US"/>
+        </w:rPr>
+        <w:t xml:space="preserve"> </w:t>
+      </w:r>
+      <w:proofErr w:type="spellStart"/>
+      <w:r>
+        <w:rPr>
+          <w:lang w:val="en-US"/>
+        </w:rPr>
+        <w:t>dengan</w:t>
+      </w:r>
+      <w:proofErr w:type="spellEnd"/>
+      <w:r>
+        <w:rPr>
+          <w:lang w:val="en-US"/>
+        </w:rPr>
+        <w:t xml:space="preserve"> timestep </w:t>
+      </w:r>
+      <w:proofErr w:type="spellStart"/>
+      <w:r>
+        <w:rPr>
+          <w:lang w:val="en-US"/>
+        </w:rPr>
+        <w:t>dua</w:t>
+      </w:r>
+      <w:proofErr w:type="spellEnd"/>
+      <w:r>
+        <w:rPr>
+          <w:lang w:val="en-US"/>
+        </w:rPr>
+        <w:t xml:space="preserve">, </w:t>
+      </w:r>
+      <w:proofErr w:type="spellStart"/>
+      <w:r>
+        <w:rPr>
+          <w:lang w:val="en-US"/>
+        </w:rPr>
+        <w:t>hasil</w:t>
+      </w:r>
+      <w:proofErr w:type="spellEnd"/>
+      <w:r>
+        <w:rPr>
+          <w:lang w:val="en-US"/>
+        </w:rPr>
+        <w:t xml:space="preserve"> </w:t>
+      </w:r>
+      <w:proofErr w:type="spellStart"/>
+      <w:r>
+        <w:rPr>
+          <w:lang w:val="en-US"/>
+        </w:rPr>
+        <w:t>BiLSTM</w:t>
+      </w:r>
+      <w:proofErr w:type="spellEnd"/>
+      <w:r>
+        <w:rPr>
+          <w:lang w:val="en-US"/>
+        </w:rPr>
+        <w:t xml:space="preserve"> </w:t>
+      </w:r>
+      <w:proofErr w:type="spellStart"/>
+      <w:r>
+        <w:rPr>
+          <w:lang w:val="en-US"/>
+        </w:rPr>
+        <w:t>akan</w:t>
+      </w:r>
+      <w:proofErr w:type="spellEnd"/>
+      <w:r>
+        <w:rPr>
+          <w:lang w:val="en-US"/>
+        </w:rPr>
+        <w:t xml:space="preserve"> </w:t>
+      </w:r>
+      <w:proofErr w:type="spellStart"/>
+      <w:r>
+        <w:rPr>
+          <w:lang w:val="en-US"/>
+        </w:rPr>
+        <w:t>mulai</w:t>
+      </w:r>
+      <w:proofErr w:type="spellEnd"/>
+      <w:r>
+        <w:rPr>
+          <w:lang w:val="en-US"/>
+        </w:rPr>
+        <w:t xml:space="preserve"> </w:t>
+      </w:r>
+      <w:proofErr w:type="spellStart"/>
+      <w:r>
+        <w:rPr>
+          <w:lang w:val="en-US"/>
+        </w:rPr>
+        <w:t>dimasukkan</w:t>
+      </w:r>
+      <w:proofErr w:type="spellEnd"/>
+      <w:r>
+        <w:rPr>
+          <w:lang w:val="en-US"/>
+        </w:rPr>
+        <w:t xml:space="preserve"> </w:t>
+      </w:r>
+      <w:proofErr w:type="spellStart"/>
+      <w:r>
+        <w:rPr>
+          <w:lang w:val="en-US"/>
+        </w:rPr>
+        <w:t>ke</w:t>
+      </w:r>
+      <w:proofErr w:type="spellEnd"/>
+      <w:r>
+        <w:rPr>
+          <w:lang w:val="en-US"/>
+        </w:rPr>
+        <w:t xml:space="preserve"> </w:t>
+      </w:r>
+      <w:proofErr w:type="spellStart"/>
+      <w:r>
+        <w:rPr>
+          <w:lang w:val="en-US"/>
+        </w:rPr>
+        <w:t>bagian</w:t>
+      </w:r>
+      <w:proofErr w:type="spellEnd"/>
+      <w:r>
+        <w:rPr>
+          <w:lang w:val="en-US"/>
+        </w:rPr>
+        <w:t xml:space="preserve"> decoder </w:t>
+      </w:r>
+      <w:proofErr w:type="spellStart"/>
+      <w:r>
+        <w:rPr>
+          <w:lang w:val="en-US"/>
+        </w:rPr>
+        <w:t>yaitu</w:t>
+      </w:r>
+      <w:proofErr w:type="spellEnd"/>
+      <w:r>
+        <w:rPr>
+          <w:lang w:val="en-US"/>
+        </w:rPr>
+        <w:t xml:space="preserve"> self-attention. </w:t>
+      </w:r>
+      <w:proofErr w:type="spellStart"/>
+      <w:r>
+        <w:rPr>
+          <w:lang w:val="en-US"/>
+        </w:rPr>
+        <w:t>Seusai</w:t>
+      </w:r>
+      <w:proofErr w:type="spellEnd"/>
+      <w:r>
+        <w:rPr>
+          <w:lang w:val="en-US"/>
+        </w:rPr>
+        <w:t xml:space="preserve"> </w:t>
+      </w:r>
+      <w:proofErr w:type="spellStart"/>
+      <w:r>
+        <w:rPr>
+          <w:lang w:val="en-US"/>
+        </w:rPr>
+        <w:t>penghitungan</w:t>
+      </w:r>
+      <w:proofErr w:type="spellEnd"/>
+      <w:r>
+        <w:rPr>
+          <w:lang w:val="en-US"/>
+        </w:rPr>
+        <w:t xml:space="preserve"> attention, </w:t>
+      </w:r>
+      <w:proofErr w:type="spellStart"/>
+      <w:r>
+        <w:rPr>
+          <w:lang w:val="en-US"/>
+        </w:rPr>
+        <w:t>akan</w:t>
+      </w:r>
+      <w:proofErr w:type="spellEnd"/>
+      <w:r>
+        <w:rPr>
+          <w:lang w:val="en-US"/>
+        </w:rPr>
+        <w:t xml:space="preserve"> </w:t>
+      </w:r>
+      <w:proofErr w:type="spellStart"/>
+      <w:r>
+        <w:rPr>
+          <w:lang w:val="en-US"/>
+        </w:rPr>
+        <w:t>dilanjutkan</w:t>
+      </w:r>
+      <w:proofErr w:type="spellEnd"/>
+      <w:r>
+        <w:rPr>
+          <w:lang w:val="en-US"/>
+        </w:rPr>
+        <w:t xml:space="preserve"> </w:t>
+      </w:r>
+      <w:proofErr w:type="spellStart"/>
+      <w:r>
+        <w:rPr>
+          <w:lang w:val="en-US"/>
+        </w:rPr>
+        <w:t>dengan</w:t>
+      </w:r>
+      <w:proofErr w:type="spellEnd"/>
+      <w:r>
+        <w:rPr>
+          <w:lang w:val="en-US"/>
+        </w:rPr>
+        <w:t xml:space="preserve"> layer FFN dan </w:t>
+      </w:r>
+      <w:proofErr w:type="spellStart"/>
+      <w:r>
+        <w:rPr>
+          <w:lang w:val="en-US"/>
+        </w:rPr>
+        <w:t>terakhir</w:t>
+      </w:r>
+      <w:proofErr w:type="spellEnd"/>
+      <w:r>
+        <w:rPr>
+          <w:lang w:val="en-US"/>
+        </w:rPr>
+        <w:t xml:space="preserve"> </w:t>
+      </w:r>
+      <w:proofErr w:type="spellStart"/>
+      <w:r>
+        <w:rPr>
+          <w:lang w:val="en-US"/>
+        </w:rPr>
+        <w:t>klasifikasi</w:t>
+      </w:r>
+      <w:proofErr w:type="spellEnd"/>
+      <w:r>
+        <w:rPr>
+          <w:lang w:val="en-US"/>
+        </w:rPr>
+        <w:t xml:space="preserve"> </w:t>
+      </w:r>
+      <w:proofErr w:type="spellStart"/>
+      <w:r>
+        <w:rPr>
+          <w:lang w:val="en-US"/>
+        </w:rPr>
+        <w:t>dari</w:t>
+      </w:r>
+      <w:proofErr w:type="spellEnd"/>
+      <w:r>
+        <w:rPr>
+          <w:lang w:val="en-US"/>
+        </w:rPr>
+        <w:t xml:space="preserve"> </w:t>
+      </w:r>
+      <w:proofErr w:type="spellStart"/>
+      <w:r>
+        <w:rPr>
+          <w:lang w:val="en-US"/>
+        </w:rPr>
+        <w:t>prediksi</w:t>
+      </w:r>
+      <w:proofErr w:type="spellEnd"/>
+      <w:r>
+        <w:rPr>
+          <w:lang w:val="en-US"/>
+        </w:rPr>
+        <w:t xml:space="preserve"> decoder </w:t>
+      </w:r>
+      <w:proofErr w:type="spellStart"/>
+      <w:r>
+        <w:rPr>
+          <w:lang w:val="en-US"/>
+        </w:rPr>
+        <w:t>yaitu</w:t>
+      </w:r>
+      <w:proofErr w:type="spellEnd"/>
+      <w:r>
+        <w:rPr>
+          <w:lang w:val="en-US"/>
+        </w:rPr>
+        <w:t xml:space="preserve"> </w:t>
+      </w:r>
+      <w:proofErr w:type="spellStart"/>
+      <w:r>
+        <w:rPr>
+          <w:lang w:val="en-US"/>
+        </w:rPr>
+        <w:t>penghitungan</w:t>
+      </w:r>
+      <w:proofErr w:type="spellEnd"/>
+      <w:r>
+        <w:rPr>
+          <w:lang w:val="en-US"/>
+        </w:rPr>
+        <w:t xml:space="preserve"> MLP. </w:t>
       </w:r>
     </w:p>
     <w:p/>
@@ -19991,7 +20740,6 @@
           <w:bCs/>
           <w:szCs w:val="24"/>
         </w:rPr>
-        <w:lastRenderedPageBreak/>
         <w:t xml:space="preserve">Word2Vec </w:t>
       </w:r>
       <w:proofErr w:type="spellStart"/>
@@ -22024,6 +22772,7 @@
         <w:rPr>
           <w:rFonts w:eastAsiaTheme="minorEastAsia"/>
         </w:rPr>
+        <w:lastRenderedPageBreak/>
         <w:tab/>
       </w:r>
     </w:p>
@@ -26734,6 +27483,7 @@
             <w:rPr>
               <w:rFonts w:ascii="Cambria Math" w:hAnsi="Cambria Math"/>
             </w:rPr>
+            <w:lastRenderedPageBreak/>
             <m:t>=</m:t>
           </m:r>
           <m:r>
@@ -27483,7 +28233,6 @@
             <w:rPr>
               <w:rFonts w:ascii="Cambria Math" w:hAnsi="Cambria Math"/>
             </w:rPr>
-            <w:lastRenderedPageBreak/>
             <m:t>=</m:t>
           </m:r>
           <m:d>
@@ -31550,7 +32299,6 @@
             <w:rPr>
               <w:rFonts w:ascii="Cambria Math" w:hAnsi="Cambria Math"/>
             </w:rPr>
-            <w:lastRenderedPageBreak/>
             <m:t>=</m:t>
           </m:r>
           <m:r>
@@ -34215,6 +34963,7 @@
           <w:rPr>
             <w:rFonts w:ascii="Cambria Math" w:hAnsi="Cambria Math"/>
           </w:rPr>
+          <w:lastRenderedPageBreak/>
           <m:t>input=</m:t>
         </m:r>
         <m:d>
@@ -38479,7 +39228,6 @@
             <w:rPr>
               <w:rFonts w:ascii="Cambria Math" w:hAnsi="Cambria Math"/>
             </w:rPr>
-            <w:lastRenderedPageBreak/>
             <m:t>=</m:t>
           </m:r>
           <m:d>
@@ -39933,6 +40681,7 @@
             <w:rPr>
               <w:rFonts w:ascii="Cambria Math" w:hAnsi="Cambria Math"/>
             </w:rPr>
+            <w:lastRenderedPageBreak/>
             <m:t>dropout1= Dropout</m:t>
           </m:r>
           <m:d>
@@ -40737,7 +41486,6 @@
           <w:rPr>
             <w:rFonts w:ascii="Cambria Math" w:hAnsi="Cambria Math"/>
           </w:rPr>
-          <w:lastRenderedPageBreak/>
           <m:t>dropout2=Dropout</m:t>
         </m:r>
         <m:d>
@@ -42061,6 +42809,7 @@
           <w:bCs/>
           <w:u w:val="single"/>
         </w:rPr>
+        <w:lastRenderedPageBreak/>
         <w:t>Classifier</w:t>
       </w:r>
       <w:proofErr w:type="spellEnd"/>
@@ -42322,7 +43071,6 @@
           <w:rPr>
             <w:rFonts w:ascii="Cambria Math" w:hAnsi="Cambria Math"/>
           </w:rPr>
-          <w:lastRenderedPageBreak/>
           <m:t>linear1=Linear</m:t>
         </m:r>
         <m:d>
@@ -43933,6 +44681,7 @@
             <w:rPr>
               <w:rFonts w:ascii="Cambria Math" w:hAnsi="Cambria Math"/>
             </w:rPr>
+            <w:lastRenderedPageBreak/>
             <m:t>linea</m:t>
           </m:r>
           <m:sSub>
@@ -44331,7 +45080,6 @@
             <w:rPr>
               <w:rFonts w:ascii="Cambria Math" w:hAnsi="Cambria Math"/>
             </w:rPr>
-            <w:lastRenderedPageBreak/>
             <m:t>linea</m:t>
           </m:r>
           <m:sSub>

</xml_diff>

<commit_message>
file full sudah update dengan yang direvisi
</commit_message>
<xml_diff>
--- a/11. Bab IV - Sequence To Set Network.docx
+++ b/11. Bab IV - Sequence To Set Network.docx
@@ -13525,12 +13525,24 @@
           <w:szCs w:val="24"/>
         </w:rPr>
       </w:pPr>
-      <w:r>
+    </w:p>
+    <w:p>
+      <w:pPr>
+        <w:ind w:firstLine="0"/>
+        <w:jc w:val="center"/>
         <w:rPr>
           <w:b/>
           <w:bCs/>
           <w:szCs w:val="24"/>
         </w:rPr>
+      </w:pPr>
+      <w:r>
+        <w:rPr>
+          <w:b/>
+          <w:bCs/>
+          <w:szCs w:val="24"/>
+        </w:rPr>
+        <w:lastRenderedPageBreak/>
         <w:t>Input Kalimat</w:t>
       </w:r>
     </w:p>
@@ -13546,7 +13558,6 @@
         <w:rPr>
           <w:szCs w:val="24"/>
         </w:rPr>
-        <w:lastRenderedPageBreak/>
         <w:t>Jalan Ir Soekarno</w:t>
       </w:r>
     </w:p>
@@ -16213,6 +16224,7 @@
           <w:bCs/>
           <w:sz w:val="22"/>
         </w:rPr>
+        <w:lastRenderedPageBreak/>
         <w:t>Timestep Pertama (</w:t>
       </w:r>
       <m:oMath>
@@ -20087,7 +20099,6 @@
           <w:szCs w:val="24"/>
           <w:lang w:val="en-US"/>
         </w:rPr>
-        <w:lastRenderedPageBreak/>
         <w:t xml:space="preserve">Variabel </w:t>
       </w:r>
       <w:r>
@@ -42309,15 +42320,7 @@
           <w:szCs w:val="20"/>
           <w:lang w:val="en-US"/>
         </w:rPr>
-        <w:t>2</w:t>
-      </w:r>
-      <w:r>
-        <w:rPr>
-          <w:sz w:val="20"/>
-          <w:szCs w:val="20"/>
-          <w:lang w:val="en-US"/>
-        </w:rPr>
-        <w:t>7 Mei</w:t>
+        <w:t>27 Mei</w:t>
       </w:r>
       <w:r>
         <w:rPr>

</xml_diff>